<commit_message>
test giles and resultes
</commit_message>
<xml_diff>
--- a/assignment1_sol/Answers.docx
+++ b/assignment1_sol/Answers.docx
@@ -36,6 +36,7 @@
       <w:r>
         <w:t xml:space="preserve">1. </w:t>
       </w:r>
+      <w:proofErr w:type="spellStart"/>
       <w:r>
         <w:t>Homogra</w:t>
       </w:r>
@@ -43,7 +44,11 @@
         <w:t>p</w:t>
       </w:r>
       <w:r>
-        <w:t>hy is defined by:</w:t>
+        <w:t>hy</w:t>
+      </w:r>
+      <w:proofErr w:type="spellEnd"/>
+      <w:r>
+        <w:t xml:space="preserve"> is defined by:</w:t>
       </w:r>
     </w:p>
     <w:p>
@@ -220,7 +225,35 @@
         <w:rPr>
           <w:rFonts w:eastAsiaTheme="minorEastAsia"/>
         </w:rPr>
-        <w:t>We learned in class that to solve an homography we need at least 4 pairs of matching points between two images (that are either only rotated or the in which the subject is planar) in order to get the homography. In addition, no linear dependent rows can be present in the constructed matrix.</w:t>
+        <w:t xml:space="preserve">We learned in class that to solve an </w:t>
+      </w:r>
+      <w:proofErr w:type="spellStart"/>
+      <w:r>
+        <w:rPr>
+          <w:rFonts w:eastAsiaTheme="minorEastAsia"/>
+        </w:rPr>
+        <w:t>homography</w:t>
+      </w:r>
+      <w:proofErr w:type="spellEnd"/>
+      <w:r>
+        <w:rPr>
+          <w:rFonts w:eastAsiaTheme="minorEastAsia"/>
+        </w:rPr>
+        <w:t xml:space="preserve"> we need at least 4 pairs of matching points between two images (that are either only rotated or the in which the subject is planar) in order to get the </w:t>
+      </w:r>
+      <w:proofErr w:type="spellStart"/>
+      <w:r>
+        <w:rPr>
+          <w:rFonts w:eastAsiaTheme="minorEastAsia"/>
+        </w:rPr>
+        <w:t>homography</w:t>
+      </w:r>
+      <w:proofErr w:type="spellEnd"/>
+      <w:r>
+        <w:rPr>
+          <w:rFonts w:eastAsiaTheme="minorEastAsia"/>
+        </w:rPr>
+        <w:t>. In addition, no linear dependent rows can be present in the constructed matrix.</w:t>
       </w:r>
     </w:p>
     <w:p>
@@ -530,7 +563,21 @@
         <w:rPr>
           <w:rFonts w:eastAsiaTheme="minorEastAsia"/>
         </w:rPr>
-        <w:t>point in the src image</w:t>
+        <w:t xml:space="preserve">point in the </w:t>
+      </w:r>
+      <w:proofErr w:type="spellStart"/>
+      <w:r>
+        <w:rPr>
+          <w:rFonts w:eastAsiaTheme="minorEastAsia"/>
+        </w:rPr>
+        <w:t>src</w:t>
+      </w:r>
+      <w:proofErr w:type="spellEnd"/>
+      <w:r>
+        <w:rPr>
+          <w:rFonts w:eastAsiaTheme="minorEastAsia"/>
+        </w:rPr>
+        <w:t xml:space="preserve"> image</w:t>
       </w:r>
       <w:r>
         <w:rPr>
@@ -666,7 +713,35 @@
         <w:rPr>
           <w:rFonts w:eastAsiaTheme="minorEastAsia"/>
         </w:rPr>
-        <w:t xml:space="preserve"> the coords of the matching point in the dst image and </w:t>
+        <w:t xml:space="preserve"> the </w:t>
+      </w:r>
+      <w:proofErr w:type="spellStart"/>
+      <w:r>
+        <w:rPr>
+          <w:rFonts w:eastAsiaTheme="minorEastAsia"/>
+        </w:rPr>
+        <w:t>coords</w:t>
+      </w:r>
+      <w:proofErr w:type="spellEnd"/>
+      <w:r>
+        <w:rPr>
+          <w:rFonts w:eastAsiaTheme="minorEastAsia"/>
+        </w:rPr>
+        <w:t xml:space="preserve"> of the matching point in the </w:t>
+      </w:r>
+      <w:proofErr w:type="spellStart"/>
+      <w:r>
+        <w:rPr>
+          <w:rFonts w:eastAsiaTheme="minorEastAsia"/>
+        </w:rPr>
+        <w:t>dst</w:t>
+      </w:r>
+      <w:proofErr w:type="spellEnd"/>
+      <w:r>
+        <w:rPr>
+          <w:rFonts w:eastAsiaTheme="minorEastAsia"/>
+        </w:rPr>
+        <w:t xml:space="preserve"> image and </w:t>
       </w:r>
       <m:oMath>
         <m:sSub>
@@ -2207,7 +2282,21 @@
         <w:rPr>
           <w:rFonts w:eastAsiaTheme="minorEastAsia"/>
         </w:rPr>
-        <w:t>to get the final homography matrix.</w:t>
+        <w:t xml:space="preserve">to get the final </w:t>
+      </w:r>
+      <w:proofErr w:type="spellStart"/>
+      <w:r>
+        <w:rPr>
+          <w:rFonts w:eastAsiaTheme="minorEastAsia"/>
+        </w:rPr>
+        <w:t>homography</w:t>
+      </w:r>
+      <w:proofErr w:type="spellEnd"/>
+      <w:r>
+        <w:rPr>
+          <w:rFonts w:eastAsiaTheme="minorEastAsia"/>
+        </w:rPr>
+        <w:t xml:space="preserve"> matrix.</w:t>
       </w:r>
     </w:p>
     <w:p>
@@ -2221,7 +2310,35 @@
           <w:rFonts w:eastAsiaTheme="minorEastAsia"/>
         </w:rPr>
         <w:lastRenderedPageBreak/>
-        <w:t xml:space="preserve">3. The “src” &amp; “dst” images with the matching pointes </w:t>
+        <w:t>3. The “</w:t>
+      </w:r>
+      <w:proofErr w:type="spellStart"/>
+      <w:r>
+        <w:rPr>
+          <w:rFonts w:eastAsiaTheme="minorEastAsia"/>
+        </w:rPr>
+        <w:t>src</w:t>
+      </w:r>
+      <w:proofErr w:type="spellEnd"/>
+      <w:r>
+        <w:rPr>
+          <w:rFonts w:eastAsiaTheme="minorEastAsia"/>
+        </w:rPr>
+        <w:t>” &amp; “</w:t>
+      </w:r>
+      <w:proofErr w:type="spellStart"/>
+      <w:r>
+        <w:rPr>
+          <w:rFonts w:eastAsiaTheme="minorEastAsia"/>
+        </w:rPr>
+        <w:t>dst</w:t>
+      </w:r>
+      <w:proofErr w:type="spellEnd"/>
+      <w:r>
+        <w:rPr>
+          <w:rFonts w:eastAsiaTheme="minorEastAsia"/>
+        </w:rPr>
+        <w:t xml:space="preserve">” images with the matching pointes </w:t>
       </w:r>
       <w:r>
         <w:rPr>
@@ -2369,7 +2486,15 @@
         </w:numPr>
       </w:pPr>
       <w:r>
-        <w:t>Possible holes in the output – there is no guarantee that we are going to fill all the pixels in the target image since there may be two pixels in the src image that fall on the same pixel in the target image</w:t>
+        <w:t xml:space="preserve">Possible holes in the output – there is no guarantee that we are going to fill all the pixels in the target image since there may be two pixels in the </w:t>
+      </w:r>
+      <w:proofErr w:type="spellStart"/>
+      <w:r>
+        <w:t>src</w:t>
+      </w:r>
+      <w:proofErr w:type="spellEnd"/>
+      <w:r>
+        <w:t xml:space="preserve"> image that fall on the same pixel in the target image</w:t>
       </w:r>
     </w:p>
     <w:p>
@@ -2395,12 +2520,14 @@
       <w:r>
         <w:t xml:space="preserve"> “</w:t>
       </w:r>
+      <w:proofErr w:type="spellStart"/>
       <w:r>
         <w:rPr>
           <w:rFonts w:ascii="Calibri" w:hAnsi="Calibri" w:cs="Calibri"/>
         </w:rPr>
         <w:t>matches.mat</w:t>
       </w:r>
+      <w:proofErr w:type="spellEnd"/>
       <w:r>
         <w:t xml:space="preserve">” file we got an incorrect image transformation </w:t>
       </w:r>
@@ -2454,18 +2581,317 @@
         </w:drawing>
       </w:r>
     </w:p>
+    <w:p/>
+    <w:p/>
     <w:p>
-      <w:r>
-        <w:t>9. …???...</w:t>
+      <w:pPr>
+        <w:autoSpaceDE w:val="0"/>
+        <w:autoSpaceDN w:val="0"/>
+        <w:adjustRightInd w:val="0"/>
+        <w:spacing w:after="0" w:line="240" w:lineRule="auto"/>
+        <w:rPr>
+          <w:rFonts w:ascii="Calibri" w:hAnsi="Calibri" w:cs="Calibri"/>
+        </w:rPr>
+      </w:pPr>
+      <w:r>
+        <w:lastRenderedPageBreak/>
+        <w:t xml:space="preserve">9. </w:t>
+      </w:r>
+      <w:r>
+        <w:rPr>
+          <w:b/>
+          <w:bCs/>
+          <w:color w:val="FF0000"/>
+        </w:rPr>
+        <w:t>…???...</w:t>
+      </w:r>
+      <w:r>
+        <w:t xml:space="preserve"> </w:t>
+      </w:r>
+      <w:r>
+        <w:rPr>
+          <w:rFonts w:ascii="Calibri" w:hAnsi="Calibri" w:cs="Calibri"/>
+        </w:rPr>
+        <w:t xml:space="preserve">Suppose there are 30 match </w:t>
+      </w:r>
+      <w:proofErr w:type="gramStart"/>
+      <w:r>
+        <w:rPr>
+          <w:rFonts w:ascii="Calibri" w:hAnsi="Calibri" w:cs="Calibri"/>
+        </w:rPr>
+        <w:t>points</w:t>
+      </w:r>
+      <w:proofErr w:type="gramEnd"/>
+      <w:r>
+        <w:rPr>
+          <w:rFonts w:ascii="Calibri" w:hAnsi="Calibri" w:cs="Calibri"/>
+        </w:rPr>
+        <w:t xml:space="preserve"> and it is known that 80% of them are correct. </w:t>
       </w:r>
     </w:p>
     <w:p>
-      <w:r>
-        <w:lastRenderedPageBreak/>
-        <w:t>10. …???...</w:t>
-      </w:r>
-      <w:r>
-        <w:t>need to add image …the main difference here from part 6 is that in this section we deal with the outliers points ( by using RANSAC), and the our mapping now gave us a better resultt</w:t>
+      <w:pPr>
+        <w:pStyle w:val="ListParagraph"/>
+        <w:numPr>
+          <w:ilvl w:val="0"/>
+          <w:numId w:val="4"/>
+        </w:numPr>
+        <w:autoSpaceDE w:val="0"/>
+        <w:autoSpaceDN w:val="0"/>
+        <w:adjustRightInd w:val="0"/>
+        <w:spacing w:after="0" w:line="240" w:lineRule="auto"/>
+        <w:rPr>
+          <w:rFonts w:ascii="Calibri" w:hAnsi="Calibri" w:cs="Calibri"/>
+        </w:rPr>
+      </w:pPr>
+      <w:r>
+        <w:rPr>
+          <w:rFonts w:ascii="Calibri" w:hAnsi="Calibri" w:cs="Calibri"/>
+        </w:rPr>
+        <w:t>T</w:t>
+      </w:r>
+      <w:r>
+        <w:rPr>
+          <w:rFonts w:ascii="Calibri" w:hAnsi="Calibri" w:cs="Calibri"/>
+        </w:rPr>
+        <w:t>he</w:t>
+      </w:r>
+      <w:r>
+        <w:rPr>
+          <w:rFonts w:ascii="Calibri" w:hAnsi="Calibri" w:cs="Calibri"/>
+        </w:rPr>
+        <w:t xml:space="preserve"> </w:t>
+      </w:r>
+      <w:r>
+        <w:rPr>
+          <w:rFonts w:ascii="Calibri" w:hAnsi="Calibri" w:cs="Calibri"/>
+        </w:rPr>
+        <w:t xml:space="preserve">number of randomizations needed to </w:t>
+      </w:r>
+      <w:r>
+        <w:rPr>
+          <w:rFonts w:ascii="Calibri" w:hAnsi="Calibri" w:cs="Calibri"/>
+          <w:b/>
+          <w:bCs/>
+        </w:rPr>
+        <w:t>guarantee 90% confidence</w:t>
+      </w:r>
+      <w:r>
+        <w:rPr>
+          <w:rFonts w:ascii="Calibri" w:hAnsi="Calibri" w:cs="Calibri"/>
+        </w:rPr>
+        <w:t xml:space="preserve"> is ….</w:t>
+      </w:r>
+      <w:r>
+        <w:rPr>
+          <w:rFonts w:ascii="Calibri" w:hAnsi="Calibri" w:cs="Calibri"/>
+        </w:rPr>
+        <w:t xml:space="preserve"> </w:t>
+      </w:r>
+      <w:r>
+        <w:rPr>
+          <w:rFonts w:ascii="Calibri" w:hAnsi="Calibri" w:cs="Calibri"/>
+        </w:rPr>
+        <w:t xml:space="preserve"> </w:t>
+      </w:r>
+    </w:p>
+    <w:p>
+      <w:pPr>
+        <w:pStyle w:val="ListParagraph"/>
+        <w:numPr>
+          <w:ilvl w:val="0"/>
+          <w:numId w:val="4"/>
+        </w:numPr>
+        <w:autoSpaceDE w:val="0"/>
+        <w:autoSpaceDN w:val="0"/>
+        <w:adjustRightInd w:val="0"/>
+        <w:spacing w:after="0" w:line="240" w:lineRule="auto"/>
+        <w:rPr>
+          <w:rFonts w:ascii="Calibri" w:hAnsi="Calibri" w:cs="Calibri"/>
+        </w:rPr>
+      </w:pPr>
+      <w:r>
+        <w:rPr>
+          <w:rFonts w:ascii="Calibri" w:hAnsi="Calibri" w:cs="Calibri"/>
+        </w:rPr>
+        <w:t>The</w:t>
+      </w:r>
+      <w:r>
+        <w:rPr>
+          <w:rFonts w:ascii="Calibri" w:hAnsi="Calibri" w:cs="Calibri"/>
+        </w:rPr>
+        <w:t xml:space="preserve"> </w:t>
+      </w:r>
+      <w:r>
+        <w:rPr>
+          <w:rFonts w:ascii="Calibri" w:hAnsi="Calibri" w:cs="Calibri"/>
+        </w:rPr>
+        <w:t xml:space="preserve">number of randomizations needed to </w:t>
+      </w:r>
+      <w:r>
+        <w:rPr>
+          <w:rFonts w:ascii="Calibri" w:hAnsi="Calibri" w:cs="Calibri"/>
+          <w:b/>
+          <w:bCs/>
+        </w:rPr>
+        <w:t>guarantee 9</w:t>
+      </w:r>
+      <w:r>
+        <w:rPr>
+          <w:rFonts w:ascii="Calibri" w:hAnsi="Calibri" w:cs="Calibri"/>
+          <w:b/>
+          <w:bCs/>
+        </w:rPr>
+        <w:t>9</w:t>
+      </w:r>
+      <w:r>
+        <w:rPr>
+          <w:rFonts w:ascii="Calibri" w:hAnsi="Calibri" w:cs="Calibri"/>
+          <w:b/>
+          <w:bCs/>
+        </w:rPr>
+        <w:t>% confidence</w:t>
+      </w:r>
+      <w:r>
+        <w:rPr>
+          <w:rFonts w:ascii="Calibri" w:hAnsi="Calibri" w:cs="Calibri"/>
+        </w:rPr>
+        <w:t xml:space="preserve"> is</w:t>
+      </w:r>
+      <w:r>
+        <w:rPr>
+          <w:rFonts w:ascii="Calibri" w:hAnsi="Calibri" w:cs="Calibri"/>
+        </w:rPr>
+        <w:t xml:space="preserve"> … </w:t>
+      </w:r>
+    </w:p>
+    <w:p>
+      <w:pPr>
+        <w:pStyle w:val="ListParagraph"/>
+        <w:numPr>
+          <w:ilvl w:val="0"/>
+          <w:numId w:val="4"/>
+        </w:numPr>
+        <w:autoSpaceDE w:val="0"/>
+        <w:autoSpaceDN w:val="0"/>
+        <w:adjustRightInd w:val="0"/>
+        <w:spacing w:after="0" w:line="240" w:lineRule="auto"/>
+        <w:rPr>
+          <w:rFonts w:ascii="Calibri" w:hAnsi="Calibri" w:cs="Calibri"/>
+        </w:rPr>
+      </w:pPr>
+      <w:r>
+        <w:rPr>
+          <w:rFonts w:ascii="Calibri" w:hAnsi="Calibri" w:cs="Calibri"/>
+        </w:rPr>
+        <w:t xml:space="preserve">We need …. Iterations to cover all options </w:t>
+      </w:r>
+    </w:p>
+    <w:p>
+      <w:pPr>
+        <w:pStyle w:val="ListParagraph"/>
+        <w:numPr>
+          <w:ilvl w:val="0"/>
+          <w:numId w:val="4"/>
+        </w:numPr>
+        <w:autoSpaceDE w:val="0"/>
+        <w:autoSpaceDN w:val="0"/>
+        <w:adjustRightInd w:val="0"/>
+        <w:spacing w:after="0" w:line="240" w:lineRule="auto"/>
+        <w:rPr>
+          <w:rFonts w:ascii="Calibri" w:hAnsi="Calibri" w:cs="Calibri"/>
+        </w:rPr>
+      </w:pPr>
+    </w:p>
+    <w:p>
+      <w:r>
+        <w:t xml:space="preserve">10. </w:t>
+      </w:r>
+      <w:r>
+        <w:rPr>
+          <w:b/>
+          <w:bCs/>
+          <w:color w:val="FF0000"/>
+        </w:rPr>
+        <w:t>…???...</w:t>
+      </w:r>
+      <w:r>
+        <w:rPr>
+          <w:b/>
+          <w:bCs/>
+          <w:color w:val="FF0000"/>
+        </w:rPr>
+        <w:t xml:space="preserve"> </w:t>
+      </w:r>
+      <w:r>
+        <w:rPr>
+          <w:b/>
+          <w:bCs/>
+          <w:color w:val="FF0000"/>
+        </w:rPr>
+        <w:t>need to add image …</w:t>
+      </w:r>
+      <w:r>
+        <w:rPr>
+          <w:color w:val="FF0000"/>
+        </w:rPr>
+        <w:t xml:space="preserve"> </w:t>
+      </w:r>
+      <w:r>
+        <w:t>we can see</w:t>
+      </w:r>
+      <w:r>
+        <w:t xml:space="preserve"> that in this section we got an image that is </w:t>
+      </w:r>
+      <w:proofErr w:type="gramStart"/>
+      <w:r>
+        <w:t>similar to</w:t>
+      </w:r>
+      <w:proofErr w:type="gramEnd"/>
+      <w:r>
+        <w:t xml:space="preserve"> the original. In difference to section </w:t>
+      </w:r>
+      <w:proofErr w:type="gramStart"/>
+      <w:r>
+        <w:t>6</w:t>
+      </w:r>
+      <w:r>
+        <w:t xml:space="preserve">, </w:t>
+      </w:r>
+      <w:r>
+        <w:t xml:space="preserve"> here</w:t>
+      </w:r>
+      <w:proofErr w:type="gramEnd"/>
+      <w:r>
+        <w:t xml:space="preserve"> we deal</w:t>
+      </w:r>
+      <w:r>
+        <w:t xml:space="preserve"> </w:t>
+      </w:r>
+      <w:r>
+        <w:t xml:space="preserve">with </w:t>
+      </w:r>
+      <w:r>
+        <w:t xml:space="preserve">the outliers points </w:t>
+      </w:r>
+      <w:r>
+        <w:t>by using RANSAC</w:t>
+      </w:r>
+      <w:r>
+        <w:t xml:space="preserve"> algorithm and this is the cause that our mapping is match batter than the one in section 6.</w:t>
+      </w:r>
+    </w:p>
+    <w:p>
+      <w:r>
+        <w:t xml:space="preserve">But when we compare the result to section 4 when we had a perfect matching points we can see no difference </w:t>
+      </w:r>
+      <w:proofErr w:type="gramStart"/>
+      <w:r>
+        <w:t>and  this</w:t>
+      </w:r>
+      <w:proofErr w:type="gramEnd"/>
+      <w:r>
+        <w:t xml:space="preserve"> is because that now the RANSAC does not eliminate any outlier </w:t>
       </w:r>
     </w:p>
     <w:p>
@@ -2689,6 +3115,119 @@
     </w:lvl>
   </w:abstractNum>
   <w:abstractNum w:abstractNumId="1" w15:restartNumberingAfterBreak="0">
+    <w:nsid w:val="37310473"/>
+    <w:multiLevelType w:val="hybridMultilevel"/>
+    <w:tmpl w:val="C8D87C1E"/>
+    <w:lvl w:ilvl="0" w:tplc="04090001">
+      <w:start w:val="1"/>
+      <w:numFmt w:val="bullet"/>
+      <w:lvlText w:val=""/>
+      <w:lvlJc w:val="left"/>
+      <w:pPr>
+        <w:ind w:left="720" w:hanging="360"/>
+      </w:pPr>
+      <w:rPr>
+        <w:rFonts w:ascii="Symbol" w:hAnsi="Symbol" w:hint="default"/>
+      </w:rPr>
+    </w:lvl>
+    <w:lvl w:ilvl="1" w:tplc="04090003" w:tentative="1">
+      <w:start w:val="1"/>
+      <w:numFmt w:val="bullet"/>
+      <w:lvlText w:val="o"/>
+      <w:lvlJc w:val="left"/>
+      <w:pPr>
+        <w:ind w:left="1440" w:hanging="360"/>
+      </w:pPr>
+      <w:rPr>
+        <w:rFonts w:ascii="Courier New" w:hAnsi="Courier New" w:cs="Courier New" w:hint="default"/>
+      </w:rPr>
+    </w:lvl>
+    <w:lvl w:ilvl="2" w:tplc="04090005" w:tentative="1">
+      <w:start w:val="1"/>
+      <w:numFmt w:val="bullet"/>
+      <w:lvlText w:val=""/>
+      <w:lvlJc w:val="left"/>
+      <w:pPr>
+        <w:ind w:left="2160" w:hanging="360"/>
+      </w:pPr>
+      <w:rPr>
+        <w:rFonts w:ascii="Wingdings" w:hAnsi="Wingdings" w:hint="default"/>
+      </w:rPr>
+    </w:lvl>
+    <w:lvl w:ilvl="3" w:tplc="04090001" w:tentative="1">
+      <w:start w:val="1"/>
+      <w:numFmt w:val="bullet"/>
+      <w:lvlText w:val=""/>
+      <w:lvlJc w:val="left"/>
+      <w:pPr>
+        <w:ind w:left="2880" w:hanging="360"/>
+      </w:pPr>
+      <w:rPr>
+        <w:rFonts w:ascii="Symbol" w:hAnsi="Symbol" w:hint="default"/>
+      </w:rPr>
+    </w:lvl>
+    <w:lvl w:ilvl="4" w:tplc="04090003" w:tentative="1">
+      <w:start w:val="1"/>
+      <w:numFmt w:val="bullet"/>
+      <w:lvlText w:val="o"/>
+      <w:lvlJc w:val="left"/>
+      <w:pPr>
+        <w:ind w:left="3600" w:hanging="360"/>
+      </w:pPr>
+      <w:rPr>
+        <w:rFonts w:ascii="Courier New" w:hAnsi="Courier New" w:cs="Courier New" w:hint="default"/>
+      </w:rPr>
+    </w:lvl>
+    <w:lvl w:ilvl="5" w:tplc="04090005" w:tentative="1">
+      <w:start w:val="1"/>
+      <w:numFmt w:val="bullet"/>
+      <w:lvlText w:val=""/>
+      <w:lvlJc w:val="left"/>
+      <w:pPr>
+        <w:ind w:left="4320" w:hanging="360"/>
+      </w:pPr>
+      <w:rPr>
+        <w:rFonts w:ascii="Wingdings" w:hAnsi="Wingdings" w:hint="default"/>
+      </w:rPr>
+    </w:lvl>
+    <w:lvl w:ilvl="6" w:tplc="04090001" w:tentative="1">
+      <w:start w:val="1"/>
+      <w:numFmt w:val="bullet"/>
+      <w:lvlText w:val=""/>
+      <w:lvlJc w:val="left"/>
+      <w:pPr>
+        <w:ind w:left="5040" w:hanging="360"/>
+      </w:pPr>
+      <w:rPr>
+        <w:rFonts w:ascii="Symbol" w:hAnsi="Symbol" w:hint="default"/>
+      </w:rPr>
+    </w:lvl>
+    <w:lvl w:ilvl="7" w:tplc="04090003" w:tentative="1">
+      <w:start w:val="1"/>
+      <w:numFmt w:val="bullet"/>
+      <w:lvlText w:val="o"/>
+      <w:lvlJc w:val="left"/>
+      <w:pPr>
+        <w:ind w:left="5760" w:hanging="360"/>
+      </w:pPr>
+      <w:rPr>
+        <w:rFonts w:ascii="Courier New" w:hAnsi="Courier New" w:cs="Courier New" w:hint="default"/>
+      </w:rPr>
+    </w:lvl>
+    <w:lvl w:ilvl="8" w:tplc="04090005" w:tentative="1">
+      <w:start w:val="1"/>
+      <w:numFmt w:val="bullet"/>
+      <w:lvlText w:val=""/>
+      <w:lvlJc w:val="left"/>
+      <w:pPr>
+        <w:ind w:left="6480" w:hanging="360"/>
+      </w:pPr>
+      <w:rPr>
+        <w:rFonts w:ascii="Wingdings" w:hAnsi="Wingdings" w:hint="default"/>
+      </w:rPr>
+    </w:lvl>
+  </w:abstractNum>
+  <w:abstractNum w:abstractNumId="2" w15:restartNumberingAfterBreak="0">
     <w:nsid w:val="46D230C5"/>
     <w:multiLevelType w:val="hybridMultilevel"/>
     <w:tmpl w:val="FE908A6E"/>
@@ -2777,7 +3316,7 @@
       </w:pPr>
     </w:lvl>
   </w:abstractNum>
-  <w:abstractNum w:abstractNumId="2" w15:restartNumberingAfterBreak="0">
+  <w:abstractNum w:abstractNumId="3" w15:restartNumberingAfterBreak="0">
     <w:nsid w:val="524029A9"/>
     <w:multiLevelType w:val="hybridMultilevel"/>
     <w:tmpl w:val="EAE4BF06"/>
@@ -2891,13 +3430,16 @@
     </w:lvl>
   </w:abstractNum>
   <w:num w:numId="1">
-    <w:abstractNumId w:val="1"/>
+    <w:abstractNumId w:val="2"/>
   </w:num>
   <w:num w:numId="2">
-    <w:abstractNumId w:val="2"/>
+    <w:abstractNumId w:val="3"/>
   </w:num>
   <w:num w:numId="3">
     <w:abstractNumId w:val="0"/>
+  </w:num>
+  <w:num w:numId="4">
+    <w:abstractNumId w:val="1"/>
   </w:num>
 </w:numbering>
 </file>

</xml_diff>

<commit_message>
word file is finished except our Panorama image
</commit_message>
<xml_diff>
--- a/assignment1_sol/Answers.docx
+++ b/assignment1_sol/Answers.docx
@@ -2309,52 +2309,53 @@
         <w:rPr>
           <w:rFonts w:eastAsiaTheme="minorEastAsia"/>
         </w:rPr>
+        <w:t>3. The “</w:t>
+      </w:r>
+      <w:proofErr w:type="spellStart"/>
+      <w:r>
+        <w:rPr>
+          <w:rFonts w:eastAsiaTheme="minorEastAsia"/>
+        </w:rPr>
+        <w:t>src</w:t>
+      </w:r>
+      <w:proofErr w:type="spellEnd"/>
+      <w:r>
+        <w:rPr>
+          <w:rFonts w:eastAsiaTheme="minorEastAsia"/>
+        </w:rPr>
+        <w:t>” &amp; “</w:t>
+      </w:r>
+      <w:proofErr w:type="spellStart"/>
+      <w:r>
+        <w:rPr>
+          <w:rFonts w:eastAsiaTheme="minorEastAsia"/>
+        </w:rPr>
+        <w:t>dst</w:t>
+      </w:r>
+      <w:proofErr w:type="spellEnd"/>
+      <w:r>
+        <w:rPr>
+          <w:rFonts w:eastAsiaTheme="minorEastAsia"/>
+        </w:rPr>
+        <w:t xml:space="preserve">” images with the matching pointes </w:t>
+      </w:r>
+    </w:p>
+    <w:p>
+      <w:pPr>
+        <w:rPr>
+          <w:rFonts w:eastAsiaTheme="minorEastAsia"/>
+        </w:rPr>
+      </w:pPr>
+      <w:r>
+        <w:rPr>
+          <w:noProof/>
+        </w:rPr>
         <w:lastRenderedPageBreak/>
-        <w:t>3. The “</w:t>
-      </w:r>
-      <w:proofErr w:type="spellStart"/>
-      <w:r>
-        <w:rPr>
-          <w:rFonts w:eastAsiaTheme="minorEastAsia"/>
-        </w:rPr>
-        <w:t>src</w:t>
-      </w:r>
-      <w:proofErr w:type="spellEnd"/>
-      <w:r>
-        <w:rPr>
-          <w:rFonts w:eastAsiaTheme="minorEastAsia"/>
-        </w:rPr>
-        <w:t>” &amp; “</w:t>
-      </w:r>
-      <w:proofErr w:type="spellStart"/>
-      <w:r>
-        <w:rPr>
-          <w:rFonts w:eastAsiaTheme="minorEastAsia"/>
-        </w:rPr>
-        <w:t>dst</w:t>
-      </w:r>
-      <w:proofErr w:type="spellEnd"/>
-      <w:r>
-        <w:rPr>
-          <w:rFonts w:eastAsiaTheme="minorEastAsia"/>
-        </w:rPr>
-        <w:t xml:space="preserve">” images with the matching pointes </w:t>
-      </w:r>
-      <w:r>
-        <w:rPr>
-          <w:rFonts w:eastAsiaTheme="minorEastAsia"/>
-        </w:rPr>
-        <w:br/>
-      </w:r>
-      <w:r>
-        <w:rPr>
-          <w:noProof/>
-        </w:rPr>
         <w:drawing>
-          <wp:inline distT="0" distB="0" distL="0" distR="0" wp14:anchorId="35852083" wp14:editId="4F3D06C0">
-            <wp:extent cx="4800600" cy="1905000"/>
-            <wp:effectExtent l="0" t="0" r="0" b="0"/>
-            <wp:docPr id="1" name="Picture 1"/>
+          <wp:inline distT="0" distB="0" distL="0" distR="0" wp14:anchorId="1B91CFD5" wp14:editId="5207E25A">
+            <wp:extent cx="5731510" cy="2427605"/>
+            <wp:effectExtent l="0" t="0" r="2540" b="0"/>
+            <wp:docPr id="5" name="Picture 5"/>
             <wp:cNvGraphicFramePr>
               <a:graphicFrameLocks xmlns:a="http://schemas.openxmlformats.org/drawingml/2006/main" noChangeAspect="1"/>
             </wp:cNvGraphicFramePr>
@@ -2374,7 +2375,7 @@
                   <pic:spPr>
                     <a:xfrm>
                       <a:off x="0" y="0"/>
-                      <a:ext cx="4800600" cy="1905000"/>
+                      <a:ext cx="5731510" cy="2427605"/>
                     </a:xfrm>
                     <a:prstGeom prst="rect">
                       <a:avLst/>
@@ -2386,6 +2387,12 @@
           </wp:inline>
         </w:drawing>
       </w:r>
+      <w:r>
+        <w:rPr>
+          <w:rFonts w:eastAsiaTheme="minorEastAsia"/>
+        </w:rPr>
+        <w:br/>
+      </w:r>
     </w:p>
     <w:p>
       <w:pPr>
@@ -2398,6 +2405,26 @@
           <w:rFonts w:eastAsiaTheme="minorEastAsia"/>
         </w:rPr>
         <w:t xml:space="preserve">And after the forward mapping we got </w:t>
+      </w:r>
+      <w:r>
+        <w:rPr>
+          <w:rFonts w:eastAsiaTheme="minorEastAsia"/>
+        </w:rPr>
+        <w:t xml:space="preserve">the mapped </w:t>
+      </w:r>
+      <w:proofErr w:type="spellStart"/>
+      <w:r>
+        <w:rPr>
+          <w:rFonts w:eastAsiaTheme="minorEastAsia"/>
+        </w:rPr>
+        <w:t>src</w:t>
+      </w:r>
+      <w:proofErr w:type="spellEnd"/>
+      <w:r>
+        <w:rPr>
+          <w:rFonts w:eastAsiaTheme="minorEastAsia"/>
+        </w:rPr>
+        <w:t xml:space="preserve"> image</w:t>
       </w:r>
     </w:p>
     <w:p>
@@ -2498,57 +2525,76 @@
       </w:r>
     </w:p>
     <w:p>
+      <w:r>
+        <w:t xml:space="preserve">6.  In this section we assume a “naïve” approach and because of the </w:t>
+      </w:r>
+      <w:r>
+        <w:t>outliers</w:t>
+      </w:r>
+      <w:r>
+        <w:t xml:space="preserve"> matching point </w:t>
+      </w:r>
+      <w:proofErr w:type="gramStart"/>
+      <w:r>
+        <w:t>in  the</w:t>
+      </w:r>
+      <w:proofErr w:type="gramEnd"/>
+      <w:r>
+        <w:t xml:space="preserve"> “</w:t>
+      </w:r>
+      <w:proofErr w:type="spellStart"/>
+      <w:r>
+        <w:rPr>
+          <w:rFonts w:ascii="Calibri" w:hAnsi="Calibri" w:cs="Calibri"/>
+        </w:rPr>
+        <w:t>matches.mat</w:t>
+      </w:r>
+      <w:proofErr w:type="spellEnd"/>
+      <w:r>
+        <w:t xml:space="preserve">” file we got an incorrect image transformation </w:t>
+      </w:r>
+    </w:p>
+    <w:p>
+      <w:pPr>
+        <w:pStyle w:val="ListParagraph"/>
+        <w:numPr>
+          <w:ilvl w:val="0"/>
+          <w:numId w:val="5"/>
+        </w:numPr>
+      </w:pPr>
+      <w:r>
+        <w:t>“</w:t>
+      </w:r>
+      <w:proofErr w:type="spellStart"/>
+      <w:r>
+        <w:rPr>
+          <w:rFonts w:ascii="Calibri" w:hAnsi="Calibri" w:cs="Calibri"/>
+        </w:rPr>
+        <w:t>matches.mat</w:t>
+      </w:r>
+      <w:proofErr w:type="spellEnd"/>
+      <w:r>
+        <w:t xml:space="preserve">” </w:t>
+      </w:r>
+      <w:r>
+        <w:t>- Matching pointes</w:t>
+      </w:r>
+    </w:p>
+    <w:p>
       <w:pPr>
         <w:rPr>
           <w:noProof/>
         </w:rPr>
       </w:pPr>
       <w:r>
-        <w:t xml:space="preserve">6.  In this section we assume a “naïve” approach and because of the </w:t>
-      </w:r>
-      <w:r>
-        <w:t>outliers</w:t>
-      </w:r>
-      <w:r>
-        <w:t xml:space="preserve"> matching point in </w:t>
-      </w:r>
-      <w:proofErr w:type="gramStart"/>
-      <w:r>
-        <w:t>in  the</w:t>
-      </w:r>
-      <w:proofErr w:type="gramEnd"/>
-      <w:r>
-        <w:t xml:space="preserve"> “</w:t>
-      </w:r>
-      <w:proofErr w:type="spellStart"/>
-      <w:r>
-        <w:rPr>
-          <w:rFonts w:ascii="Calibri" w:hAnsi="Calibri" w:cs="Calibri"/>
-        </w:rPr>
-        <w:t>matches.mat</w:t>
-      </w:r>
-      <w:proofErr w:type="spellEnd"/>
-      <w:r>
-        <w:t xml:space="preserve">” file we got an incorrect image transformation </w:t>
-      </w:r>
-    </w:p>
-    <w:p>
-      <w:pPr>
         <w:rPr>
           <w:noProof/>
         </w:rPr>
-      </w:pPr>
-    </w:p>
-    <w:p>
-      <w:r>
-        <w:rPr>
-          <w:noProof/>
-        </w:rPr>
         <w:drawing>
-          <wp:inline distT="0" distB="0" distL="0" distR="0" wp14:anchorId="0B588B64" wp14:editId="5EE83B51">
-            <wp:extent cx="2520950" cy="1967571"/>
+          <wp:inline distT="0" distB="0" distL="0" distR="0" wp14:anchorId="68D55F67" wp14:editId="5CB9DA6B">
+            <wp:extent cx="4800600" cy="1905000"/>
             <wp:effectExtent l="0" t="0" r="0" b="0"/>
-            <wp:docPr id="2" name="Picture 2"/>
+            <wp:docPr id="1" name="Picture 1"/>
             <wp:cNvGraphicFramePr>
               <a:graphicFrameLocks xmlns:a="http://schemas.openxmlformats.org/drawingml/2006/main" noChangeAspect="1"/>
             </wp:cNvGraphicFramePr>
@@ -2568,6 +2614,70 @@
                   <pic:spPr>
                     <a:xfrm>
                       <a:off x="0" y="0"/>
+                      <a:ext cx="4800600" cy="1905000"/>
+                    </a:xfrm>
+                    <a:prstGeom prst="rect">
+                      <a:avLst/>
+                    </a:prstGeom>
+                  </pic:spPr>
+                </pic:pic>
+              </a:graphicData>
+            </a:graphic>
+          </wp:inline>
+        </w:drawing>
+      </w:r>
+    </w:p>
+    <w:p>
+      <w:pPr>
+        <w:pStyle w:val="ListParagraph"/>
+        <w:numPr>
+          <w:ilvl w:val="0"/>
+          <w:numId w:val="5"/>
+        </w:numPr>
+        <w:rPr>
+          <w:noProof/>
+        </w:rPr>
+      </w:pPr>
+      <w:r>
+        <w:rPr>
+          <w:noProof/>
+        </w:rPr>
+        <w:lastRenderedPageBreak/>
+        <w:t xml:space="preserve">Src </w:t>
+      </w:r>
+      <w:r>
+        <w:t>image transformation</w:t>
+      </w:r>
+    </w:p>
+    <w:p>
+      <w:r>
+        <w:rPr>
+          <w:noProof/>
+        </w:rPr>
+        <w:drawing>
+          <wp:inline distT="0" distB="0" distL="0" distR="0" wp14:anchorId="0B588B64" wp14:editId="5EE83B51">
+            <wp:extent cx="2520950" cy="1967571"/>
+            <wp:effectExtent l="0" t="0" r="0" b="0"/>
+            <wp:docPr id="2" name="Picture 2"/>
+            <wp:cNvGraphicFramePr>
+              <a:graphicFrameLocks xmlns:a="http://schemas.openxmlformats.org/drawingml/2006/main" noChangeAspect="1"/>
+            </wp:cNvGraphicFramePr>
+            <a:graphic xmlns:a="http://schemas.openxmlformats.org/drawingml/2006/main">
+              <a:graphicData uri="http://schemas.openxmlformats.org/drawingml/2006/picture">
+                <pic:pic xmlns:pic="http://schemas.openxmlformats.org/drawingml/2006/picture">
+                  <pic:nvPicPr>
+                    <pic:cNvPr id="1" name=""/>
+                    <pic:cNvPicPr/>
+                  </pic:nvPicPr>
+                  <pic:blipFill>
+                    <a:blip r:embed="rId8"/>
+                    <a:stretch>
+                      <a:fillRect/>
+                    </a:stretch>
+                  </pic:blipFill>
+                  <pic:spPr>
+                    <a:xfrm>
+                      <a:off x="0" y="0"/>
                       <a:ext cx="2529650" cy="1974361"/>
                     </a:xfrm>
                     <a:prstGeom prst="rect">
@@ -2594,7 +2704,6 @@
         </w:rPr>
       </w:pPr>
       <w:r>
-        <w:lastRenderedPageBreak/>
         <w:t xml:space="preserve">9. </w:t>
       </w:r>
       <w:r>
@@ -2806,16 +2915,7 @@
         </w:numPr>
       </w:pPr>
       <w:r>
-        <w:t>w – probability to pick a correct matching (</w:t>
-      </w:r>
-      <w:r>
-        <w:t>0.8</w:t>
-      </w:r>
-      <w:r>
-        <w:t>)</w:t>
-      </w:r>
-      <w:r>
-        <w:t xml:space="preserve"> probability to choose a correct matching</w:t>
+        <w:t>w – probability to pick a correct matching (0.8) probability to choose a correct matching</w:t>
       </w:r>
     </w:p>
     <w:p>
@@ -2928,19 +3028,7 @@
                 <w:rPr>
                   <w:rFonts w:ascii="Cambria Math" w:eastAsiaTheme="minorEastAsia" w:hAnsi="Cambria Math"/>
                 </w:rPr>
-                <m:t>(1-</m:t>
-              </m:r>
-              <m:r>
-                <w:rPr>
-                  <w:rFonts w:ascii="Cambria Math" w:eastAsiaTheme="minorEastAsia" w:hAnsi="Cambria Math"/>
-                </w:rPr>
-                <m:t>0.9</m:t>
-              </m:r>
-              <m:r>
-                <w:rPr>
-                  <w:rFonts w:ascii="Cambria Math" w:eastAsiaTheme="minorEastAsia" w:hAnsi="Cambria Math"/>
-                </w:rPr>
-                <m:t>)</m:t>
+                <m:t>(1-0.9)</m:t>
               </m:r>
             </m:num>
             <m:den>
@@ -3103,19 +3191,7 @@
                 <w:rPr>
                   <w:rFonts w:ascii="Cambria Math" w:eastAsiaTheme="minorEastAsia" w:hAnsi="Cambria Math"/>
                 </w:rPr>
-                <m:t>(1-0.9</m:t>
-              </m:r>
-              <m:r>
-                <w:rPr>
-                  <w:rFonts w:ascii="Cambria Math" w:eastAsiaTheme="minorEastAsia" w:hAnsi="Cambria Math"/>
-                </w:rPr>
-                <m:t>9</m:t>
-              </m:r>
-              <m:r>
-                <w:rPr>
-                  <w:rFonts w:ascii="Cambria Math" w:eastAsiaTheme="minorEastAsia" w:hAnsi="Cambria Math"/>
-                </w:rPr>
-                <m:t>)</m:t>
+                <m:t>(1-0.99)</m:t>
               </m:r>
             </m:num>
             <m:den>
@@ -3207,13 +3283,7 @@
             <w:rPr>
               <w:rFonts w:ascii="Cambria Math" w:eastAsiaTheme="minorEastAsia" w:hAnsi="Cambria Math"/>
             </w:rPr>
-            <m:t>=</m:t>
-          </m:r>
-          <m:r>
-            <w:rPr>
-              <w:rFonts w:ascii="Cambria Math" w:eastAsiaTheme="minorEastAsia" w:hAnsi="Cambria Math"/>
-            </w:rPr>
-            <m:t>8.74≈9 iteration</m:t>
+            <m:t>=8.74≈9 iteration</m:t>
           </m:r>
         </m:oMath>
       </m:oMathPara>
@@ -3253,104 +3323,171 @@
     </w:p>
     <w:p>
       <w:r>
+        <w:br/>
+      </w:r>
+      <w:r>
+        <w:br/>
+      </w:r>
+    </w:p>
+    <w:p>
+      <w:r>
+        <w:br w:type="page"/>
+      </w:r>
+      <w:r>
+        <w:lastRenderedPageBreak/>
         <w:t xml:space="preserve">10. </w:t>
       </w:r>
       <w:r>
+        <w:t>we can see</w:t>
+      </w:r>
+      <w:r>
+        <w:t xml:space="preserve"> that in this section we got an image that is </w:t>
+      </w:r>
+      <w:proofErr w:type="gramStart"/>
+      <w:r>
+        <w:t>similar to</w:t>
+      </w:r>
+      <w:proofErr w:type="gramEnd"/>
+      <w:r>
+        <w:t xml:space="preserve"> </w:t>
+      </w:r>
+      <w:r>
+        <w:t>the one we got after mapping with the perfect match</w:t>
+      </w:r>
+      <w:r>
+        <w:t>ing</w:t>
+      </w:r>
+      <w:r>
+        <w:t xml:space="preserve"> points</w:t>
+      </w:r>
+      <w:r>
+        <w:t>.</w:t>
+      </w:r>
+      <w:r>
+        <w:t xml:space="preserve"> This tells us that RANSAC worked well at ignoring the outliers from the “contaminated”</w:t>
+      </w:r>
+      <w:r>
+        <w:t xml:space="preserve"> </w:t>
+      </w:r>
+      <w:r>
+        <w:t xml:space="preserve">matching </w:t>
+      </w:r>
+      <w:r>
+        <w:t xml:space="preserve">points file. </w:t>
+      </w:r>
+    </w:p>
+    <w:p>
+      <w:pPr>
         <w:rPr>
           <w:b/>
           <w:bCs/>
-          <w:color w:val="FF0000"/>
-        </w:rPr>
-        <w:t>…???...</w:t>
-      </w:r>
+        </w:rPr>
+      </w:pPr>
       <w:r>
         <w:rPr>
           <w:b/>
           <w:bCs/>
-          <w:color w:val="FF0000"/>
-        </w:rPr>
-        <w:t xml:space="preserve"> </w:t>
-      </w:r>
+        </w:rPr>
+        <w:t xml:space="preserve">But when we compare the result to section 4 when we had a perfect matching </w:t>
+      </w:r>
+      <w:proofErr w:type="gramStart"/>
       <w:r>
         <w:rPr>
           <w:b/>
           <w:bCs/>
-          <w:color w:val="FF0000"/>
-        </w:rPr>
-        <w:t>need to add image …</w:t>
-      </w:r>
-      <w:r>
-        <w:rPr>
-          <w:color w:val="FF0000"/>
-        </w:rPr>
-        <w:t xml:space="preserve"> </w:t>
-      </w:r>
-      <w:r>
-        <w:t>we can see</w:t>
-      </w:r>
-      <w:r>
-        <w:t xml:space="preserve"> that in this section we got an image that is </w:t>
-      </w:r>
-      <w:proofErr w:type="gramStart"/>
-      <w:r>
-        <w:t>similar to</w:t>
+        </w:rPr>
+        <w:t>points</w:t>
       </w:r>
       <w:proofErr w:type="gramEnd"/>
       <w:r>
-        <w:t xml:space="preserve"> </w:t>
-      </w:r>
-      <w:r>
-        <w:t>the one we got after mapping with the perfect match points</w:t>
-      </w:r>
-      <w:r>
-        <w:t>.</w:t>
-      </w:r>
-      <w:r>
-        <w:t xml:space="preserve"> This tells us that RANSAC worked well at ignoring the outliers from the “contaminated”</w:t>
-      </w:r>
-      <w:r>
-        <w:t xml:space="preserve"> </w:t>
-      </w:r>
-      <w:r>
-        <w:t xml:space="preserve">match points file. </w:t>
-      </w:r>
-    </w:p>
-    <w:p>
-      <w:pPr>
         <w:rPr>
           <w:b/>
           <w:bCs/>
         </w:rPr>
-      </w:pPr>
+        <w:t xml:space="preserve"> we can see no difference and this is because that now the RANSAC does not eliminate any outlier</w:t>
+      </w:r>
       <w:r>
         <w:rPr>
           <w:b/>
           <w:bCs/>
         </w:rPr>
-        <w:t xml:space="preserve">But when we compare the result to section 4 when we had a perfect matching </w:t>
-      </w:r>
-      <w:proofErr w:type="gramStart"/>
-      <w:r>
+        <w:t>.</w:t>
+      </w:r>
+    </w:p>
+    <w:p>
+      <w:pPr>
+        <w:pStyle w:val="ListParagraph"/>
+        <w:numPr>
+          <w:ilvl w:val="0"/>
+          <w:numId w:val="6"/>
+        </w:numPr>
         <w:rPr>
           <w:b/>
           <w:bCs/>
         </w:rPr>
-        <w:t>points</w:t>
-      </w:r>
-      <w:proofErr w:type="gramEnd"/>
+      </w:pPr>
+      <w:proofErr w:type="spellStart"/>
       <w:r>
         <w:rPr>
           <w:b/>
           <w:bCs/>
         </w:rPr>
-        <w:t xml:space="preserve"> we can see no difference and this is because that now the RANSAC does not eliminate any outlier</w:t>
-      </w:r>
+        <w:t>Src</w:t>
+      </w:r>
+      <w:proofErr w:type="spellEnd"/>
       <w:r>
         <w:rPr>
           <w:b/>
           <w:bCs/>
         </w:rPr>
-        <w:t>.</w:t>
+        <w:t xml:space="preserve"> imaged mapped after RANSAC</w:t>
+      </w:r>
+      <w:r>
+        <w:rPr>
+          <w:b/>
+          <w:bCs/>
+        </w:rPr>
+        <w:br/>
+      </w:r>
+      <w:r>
+        <w:rPr>
+          <w:noProof/>
+        </w:rPr>
+        <w:drawing>
+          <wp:inline distT="0" distB="0" distL="0" distR="0" wp14:anchorId="65D0F80F" wp14:editId="4B644894">
+            <wp:extent cx="2463800" cy="1823419"/>
+            <wp:effectExtent l="0" t="0" r="0" b="5715"/>
+            <wp:docPr id="6" name="Picture 6"/>
+            <wp:cNvGraphicFramePr>
+              <a:graphicFrameLocks xmlns:a="http://schemas.openxmlformats.org/drawingml/2006/main" noChangeAspect="1"/>
+            </wp:cNvGraphicFramePr>
+            <a:graphic xmlns:a="http://schemas.openxmlformats.org/drawingml/2006/main">
+              <a:graphicData uri="http://schemas.openxmlformats.org/drawingml/2006/picture">
+                <pic:pic xmlns:pic="http://schemas.openxmlformats.org/drawingml/2006/picture">
+                  <pic:nvPicPr>
+                    <pic:cNvPr id="1" name=""/>
+                    <pic:cNvPicPr/>
+                  </pic:nvPicPr>
+                  <pic:blipFill>
+                    <a:blip r:embed="rId9"/>
+                    <a:stretch>
+                      <a:fillRect/>
+                    </a:stretch>
+                  </pic:blipFill>
+                  <pic:spPr>
+                    <a:xfrm>
+                      <a:off x="0" y="0"/>
+                      <a:ext cx="2477353" cy="1833449"/>
+                    </a:xfrm>
+                    <a:prstGeom prst="rect">
+                      <a:avLst/>
+                    </a:prstGeom>
+                  </pic:spPr>
+                </pic:pic>
+              </a:graphicData>
+            </a:graphic>
+          </wp:inline>
+        </w:drawing>
       </w:r>
     </w:p>
     <w:p>
@@ -3402,58 +3539,201 @@
     </w:p>
     <w:p>
       <w:pPr>
+        <w:autoSpaceDE w:val="0"/>
+        <w:autoSpaceDN w:val="0"/>
+        <w:adjustRightInd w:val="0"/>
+        <w:spacing w:after="0" w:line="240" w:lineRule="auto"/>
+      </w:pPr>
+    </w:p>
+    <w:p>
+      <w:pPr>
+        <w:pStyle w:val="ListParagraph"/>
+        <w:numPr>
+          <w:ilvl w:val="0"/>
+          <w:numId w:val="6"/>
+        </w:numPr>
+        <w:autoSpaceDE w:val="0"/>
+        <w:autoSpaceDN w:val="0"/>
+        <w:adjustRightInd w:val="0"/>
+        <w:spacing w:after="0" w:line="240" w:lineRule="auto"/>
+      </w:pPr>
+      <w:r>
+        <w:t>F</w:t>
+      </w:r>
+      <w:r>
+        <w:t xml:space="preserve">orward </w:t>
+      </w:r>
+      <w:proofErr w:type="spellStart"/>
+      <w:r>
+        <w:t>src</w:t>
+      </w:r>
+      <w:proofErr w:type="spellEnd"/>
+      <w:r>
+        <w:t xml:space="preserve"> imaged </w:t>
+      </w:r>
+      <w:proofErr w:type="gramStart"/>
+      <w:r>
+        <w:t>mapping  zoomed</w:t>
+      </w:r>
+      <w:proofErr w:type="gramEnd"/>
+      <w:r>
+        <w:br/>
+      </w:r>
+      <w:r>
         <w:rPr>
           <w:noProof/>
         </w:rPr>
-      </w:pPr>
-    </w:p>
-    <w:p>
+        <w:drawing>
+          <wp:inline distT="0" distB="0" distL="0" distR="0" wp14:anchorId="76E4D898" wp14:editId="696B39F8">
+            <wp:extent cx="2374900" cy="1957070"/>
+            <wp:effectExtent l="0" t="0" r="6350" b="5080"/>
+            <wp:docPr id="7" name="Picture 7"/>
+            <wp:cNvGraphicFramePr>
+              <a:graphicFrameLocks xmlns:a="http://schemas.openxmlformats.org/drawingml/2006/main" noChangeAspect="1"/>
+            </wp:cNvGraphicFramePr>
+            <a:graphic xmlns:a="http://schemas.openxmlformats.org/drawingml/2006/main">
+              <a:graphicData uri="http://schemas.openxmlformats.org/drawingml/2006/picture">
+                <pic:pic xmlns:pic="http://schemas.openxmlformats.org/drawingml/2006/picture">
+                  <pic:nvPicPr>
+                    <pic:cNvPr id="1" name=""/>
+                    <pic:cNvPicPr/>
+                  </pic:nvPicPr>
+                  <pic:blipFill>
+                    <a:blip r:embed="rId10"/>
+                    <a:stretch>
+                      <a:fillRect/>
+                    </a:stretch>
+                  </pic:blipFill>
+                  <pic:spPr>
+                    <a:xfrm>
+                      <a:off x="0" y="0"/>
+                      <a:ext cx="2445130" cy="2014944"/>
+                    </a:xfrm>
+                    <a:prstGeom prst="rect">
+                      <a:avLst/>
+                    </a:prstGeom>
+                  </pic:spPr>
+                </pic:pic>
+              </a:graphicData>
+            </a:graphic>
+          </wp:inline>
+        </w:drawing>
+      </w:r>
+    </w:p>
+    <w:p>
+      <w:pPr>
+        <w:pStyle w:val="ListParagraph"/>
+        <w:numPr>
+          <w:ilvl w:val="0"/>
+          <w:numId w:val="6"/>
+        </w:numPr>
+        <w:autoSpaceDE w:val="0"/>
+        <w:autoSpaceDN w:val="0"/>
+        <w:adjustRightInd w:val="0"/>
+        <w:spacing w:after="0" w:line="240" w:lineRule="auto"/>
+      </w:pPr>
+      <w:r>
+        <w:t>T</w:t>
+      </w:r>
+      <w:r>
+        <w:t xml:space="preserve">he </w:t>
+      </w:r>
+      <w:r>
+        <w:t>Backward</w:t>
+      </w:r>
+      <w:r>
+        <w:t xml:space="preserve"> </w:t>
+      </w:r>
+      <w:r>
+        <w:t>Mapping transform, which uses Bi-linear interpolation</w:t>
+      </w:r>
+      <w:r>
+        <w:t xml:space="preserve"> </w:t>
+      </w:r>
+      <w:proofErr w:type="spellStart"/>
+      <w:r>
+        <w:t>src</w:t>
+      </w:r>
+      <w:proofErr w:type="spellEnd"/>
+      <w:r>
+        <w:t xml:space="preserve"> mapped imaged</w:t>
+      </w:r>
+      <w:r>
+        <w:br/>
+      </w:r>
       <w:r>
         <w:rPr>
           <w:noProof/>
         </w:rPr>
-        <w:t>...</w:t>
-      </w:r>
-      <w:r>
+        <w:drawing>
+          <wp:inline distT="0" distB="0" distL="0" distR="0" wp14:anchorId="7D8CA1CE" wp14:editId="17285C1E">
+            <wp:extent cx="2305050" cy="1300390"/>
+            <wp:effectExtent l="0" t="0" r="0" b="0"/>
+            <wp:docPr id="10" name="Picture 10"/>
+            <wp:cNvGraphicFramePr>
+              <a:graphicFrameLocks xmlns:a="http://schemas.openxmlformats.org/drawingml/2006/main" noChangeAspect="1"/>
+            </wp:cNvGraphicFramePr>
+            <a:graphic xmlns:a="http://schemas.openxmlformats.org/drawingml/2006/main">
+              <a:graphicData uri="http://schemas.openxmlformats.org/drawingml/2006/picture">
+                <pic:pic xmlns:pic="http://schemas.openxmlformats.org/drawingml/2006/picture">
+                  <pic:nvPicPr>
+                    <pic:cNvPr id="1" name=""/>
+                    <pic:cNvPicPr/>
+                  </pic:nvPicPr>
+                  <pic:blipFill>
+                    <a:blip r:embed="rId11"/>
+                    <a:stretch>
+                      <a:fillRect/>
+                    </a:stretch>
+                  </pic:blipFill>
+                  <pic:spPr>
+                    <a:xfrm>
+                      <a:off x="0" y="0"/>
+                      <a:ext cx="2354698" cy="1328399"/>
+                    </a:xfrm>
+                    <a:prstGeom prst="rect">
+                      <a:avLst/>
+                    </a:prstGeom>
+                  </pic:spPr>
+                </pic:pic>
+              </a:graphicData>
+            </a:graphic>
+          </wp:inline>
+        </w:drawing>
+      </w:r>
+    </w:p>
+    <w:p>
+      <w:pPr>
         <w:rPr>
           <w:noProof/>
         </w:rPr>
-        <w:t xml:space="preserve"> todo:</w:t>
-      </w:r>
+      </w:pPr>
+    </w:p>
+    <w:p>
+      <w:r>
+        <w:br w:type="page"/>
+      </w:r>
+    </w:p>
+    <w:p>
+      <w:r>
+        <w:lastRenderedPageBreak/>
+        <w:t>12.</w:t>
+      </w:r>
+      <w:r>
+        <w:t xml:space="preserve"> The </w:t>
+      </w:r>
+      <w:r>
+        <w:t xml:space="preserve">great </w:t>
+      </w:r>
+      <w:r>
+        <w:t xml:space="preserve">panorama image </w:t>
+      </w:r>
+    </w:p>
+    <w:p>
       <w:r>
         <w:rPr>
           <w:noProof/>
         </w:rPr>
-        <w:t xml:space="preserve"> add </w:t>
-      </w:r>
-      <w:r>
-        <w:rPr>
-          <w:noProof/>
-        </w:rPr>
-        <w:t xml:space="preserve">two </w:t>
-      </w:r>
-      <w:r>
-        <w:rPr>
-          <w:noProof/>
-        </w:rPr>
-        <w:t>images …</w:t>
-      </w:r>
-    </w:p>
-    <w:p/>
-    <w:p>
-      <w:r>
-        <w:t>12.</w:t>
-      </w:r>
-      <w:r>
-        <w:t xml:space="preserve"> The panorama image </w:t>
-      </w:r>
-    </w:p>
-    <w:p>
-      <w:r>
-        <w:rPr>
-          <w:noProof/>
-        </w:rPr>
-        <w:lastRenderedPageBreak/>
         <w:drawing>
           <wp:inline distT="0" distB="0" distL="0" distR="0" wp14:anchorId="7D66F9E9" wp14:editId="728E6204">
             <wp:extent cx="4238625" cy="2800350"/>
@@ -3470,7 +3750,7 @@
                     <pic:cNvPicPr/>
                   </pic:nvPicPr>
                   <pic:blipFill>
-                    <a:blip r:embed="rId8"/>
+                    <a:blip r:embed="rId12"/>
                     <a:stretch>
                       <a:fillRect/>
                     </a:stretch>
@@ -3491,6 +3771,162 @@
         </w:drawing>
       </w:r>
     </w:p>
+    <w:p>
+      <w:r>
+        <w:t>13. Our own Panorama images</w:t>
+      </w:r>
+    </w:p>
+    <w:p>
+      <w:pPr>
+        <w:pStyle w:val="ListParagraph"/>
+        <w:numPr>
+          <w:ilvl w:val="0"/>
+          <w:numId w:val="7"/>
+        </w:numPr>
+      </w:pPr>
+      <w:proofErr w:type="spellStart"/>
+      <w:r>
+        <w:t>Src_test</w:t>
+      </w:r>
+      <w:proofErr w:type="spellEnd"/>
+      <w:r>
+        <w:t xml:space="preserve"> </w:t>
+      </w:r>
+      <w:r>
+        <w:br/>
+      </w:r>
+      <w:r>
+        <w:rPr>
+          <w:noProof/>
+        </w:rPr>
+        <w:drawing>
+          <wp:inline distT="0" distB="0" distL="0" distR="0" wp14:anchorId="0F49B213" wp14:editId="3854A64A">
+            <wp:extent cx="2216150" cy="1672041"/>
+            <wp:effectExtent l="0" t="0" r="0" b="4445"/>
+            <wp:docPr id="8" name="Picture 8"/>
+            <wp:cNvGraphicFramePr>
+              <a:graphicFrameLocks xmlns:a="http://schemas.openxmlformats.org/drawingml/2006/main" noChangeAspect="1"/>
+            </wp:cNvGraphicFramePr>
+            <a:graphic xmlns:a="http://schemas.openxmlformats.org/drawingml/2006/main">
+              <a:graphicData uri="http://schemas.openxmlformats.org/drawingml/2006/picture">
+                <pic:pic xmlns:pic="http://schemas.openxmlformats.org/drawingml/2006/picture">
+                  <pic:nvPicPr>
+                    <pic:cNvPr id="1" name=""/>
+                    <pic:cNvPicPr/>
+                  </pic:nvPicPr>
+                  <pic:blipFill>
+                    <a:blip r:embed="rId13"/>
+                    <a:stretch>
+                      <a:fillRect/>
+                    </a:stretch>
+                  </pic:blipFill>
+                  <pic:spPr>
+                    <a:xfrm>
+                      <a:off x="0" y="0"/>
+                      <a:ext cx="2237624" cy="1688243"/>
+                    </a:xfrm>
+                    <a:prstGeom prst="rect">
+                      <a:avLst/>
+                    </a:prstGeom>
+                  </pic:spPr>
+                </pic:pic>
+              </a:graphicData>
+            </a:graphic>
+          </wp:inline>
+        </w:drawing>
+      </w:r>
+    </w:p>
+    <w:p>
+      <w:pPr>
+        <w:pStyle w:val="ListParagraph"/>
+        <w:numPr>
+          <w:ilvl w:val="0"/>
+          <w:numId w:val="7"/>
+        </w:numPr>
+      </w:pPr>
+      <w:proofErr w:type="spellStart"/>
+      <w:r>
+        <w:t>Dst_test</w:t>
+      </w:r>
+      <w:proofErr w:type="spellEnd"/>
+      <w:r>
+        <w:br/>
+      </w:r>
+      <w:r>
+        <w:rPr>
+          <w:noProof/>
+        </w:rPr>
+        <w:drawing>
+          <wp:inline distT="0" distB="0" distL="0" distR="0" wp14:anchorId="3D1EBA83" wp14:editId="4FC354E5">
+            <wp:extent cx="2235200" cy="1695530"/>
+            <wp:effectExtent l="0" t="0" r="0" b="0"/>
+            <wp:docPr id="9" name="Picture 9"/>
+            <wp:cNvGraphicFramePr>
+              <a:graphicFrameLocks xmlns:a="http://schemas.openxmlformats.org/drawingml/2006/main" noChangeAspect="1"/>
+            </wp:cNvGraphicFramePr>
+            <a:graphic xmlns:a="http://schemas.openxmlformats.org/drawingml/2006/main">
+              <a:graphicData uri="http://schemas.openxmlformats.org/drawingml/2006/picture">
+                <pic:pic xmlns:pic="http://schemas.openxmlformats.org/drawingml/2006/picture">
+                  <pic:nvPicPr>
+                    <pic:cNvPr id="1" name=""/>
+                    <pic:cNvPicPr/>
+                  </pic:nvPicPr>
+                  <pic:blipFill>
+                    <a:blip r:embed="rId14"/>
+                    <a:stretch>
+                      <a:fillRect/>
+                    </a:stretch>
+                  </pic:blipFill>
+                  <pic:spPr>
+                    <a:xfrm>
+                      <a:off x="0" y="0"/>
+                      <a:ext cx="2277803" cy="1727847"/>
+                    </a:xfrm>
+                    <a:prstGeom prst="rect">
+                      <a:avLst/>
+                    </a:prstGeom>
+                  </pic:spPr>
+                </pic:pic>
+              </a:graphicData>
+            </a:graphic>
+          </wp:inline>
+        </w:drawing>
+      </w:r>
+      <w:r>
+        <w:br/>
+      </w:r>
+    </w:p>
+    <w:p>
+      <w:pPr>
+        <w:pStyle w:val="ListParagraph"/>
+        <w:numPr>
+          <w:ilvl w:val="0"/>
+          <w:numId w:val="7"/>
+        </w:numPr>
+      </w:pPr>
+      <w:r>
+        <w:t>Panorama</w:t>
+      </w:r>
+      <w:r>
+        <w:t xml:space="preserve"> -</w:t>
+      </w:r>
+      <w:r>
+        <w:rPr>
+          <w:b/>
+          <w:bCs/>
+          <w:color w:val="FF0000"/>
+        </w:rPr>
+        <w:t xml:space="preserve"> </w:t>
+      </w:r>
+      <w:r>
+        <w:rPr>
+          <w:b/>
+          <w:bCs/>
+          <w:color w:val="FF0000"/>
+        </w:rPr>
+        <w:t>add image</w:t>
+      </w:r>
+    </w:p>
     <w:sectPr>
       <w:pgSz w:w="11906" w:h="16838"/>
       <w:pgMar w:top="1440" w:right="1440" w:bottom="1440" w:left="1440" w:header="708" w:footer="708" w:gutter="0"/>
@@ -3504,6 +3940,119 @@
 <file path=word/numbering.xml><?xml version="1.0" encoding="utf-8"?>
 <w:numbering xmlns:wpc="http://schemas.microsoft.com/office/word/2010/wordprocessingCanvas" xmlns:cx="http://schemas.microsoft.com/office/drawing/2014/chartex" xmlns:cx1="http://schemas.microsoft.com/office/drawing/2015/9/8/chartex" xmlns:cx2="http://schemas.microsoft.com/office/drawing/2015/10/21/chartex" xmlns:cx3="http://schemas.microsoft.com/office/drawing/2016/5/9/chartex" xmlns:cx4="http://schemas.microsoft.com/office/drawing/2016/5/10/chartex" xmlns:cx5="http://schemas.microsoft.com/office/drawing/2016/5/11/chartex" xmlns:cx6="http://schemas.microsoft.com/office/drawing/2016/5/12/chartex" xmlns:cx7="http://schemas.microsoft.com/office/drawing/2016/5/13/chartex" xmlns:cx8="http://schemas.microsoft.com/office/drawing/2016/5/14/chartex" xmlns:mc="http://schemas.openxmlformats.org/markup-compatibility/2006" xmlns:aink="http://schemas.microsoft.com/office/drawing/2016/ink" xmlns:am3d="http://schemas.microsoft.com/office/drawing/2017/model3d" xmlns:o="urn:schemas-microsoft-com:office:office" xmlns:r="http://schemas.openxmlformats.org/officeDocument/2006/relationships" xmlns:m="http://schemas.openxmlformats.org/officeDocument/2006/math" xmlns:v="urn:schemas-microsoft-com:vml" xmlns:wp14="http://schemas.microsoft.com/office/word/2010/wordprocessingDrawing" xmlns:wp="http://schemas.openxmlformats.org/drawingml/2006/wordprocessingDrawing" xmlns:w10="urn:schemas-microsoft-com:office:word" xmlns:w="http://schemas.openxmlformats.org/wordprocessingml/2006/main" xmlns:w14="http://schemas.microsoft.com/office/word/2010/wordml" xmlns:w15="http://schemas.microsoft.com/office/word/2012/wordml" xmlns:w16cex="http://schemas.microsoft.com/office/word/2018/wordml/cex" xmlns:w16cid="http://schemas.microsoft.com/office/word/2016/wordml/cid" xmlns:w16="http://schemas.microsoft.com/office/word/2018/wordml" xmlns:w16se="http://schemas.microsoft.com/office/word/2015/wordml/symex" xmlns:wpg="http://schemas.microsoft.com/office/word/2010/wordprocessingGroup" xmlns:wpi="http://schemas.microsoft.com/office/word/2010/wordprocessingInk" xmlns:wne="http://schemas.microsoft.com/office/word/2006/wordml" xmlns:wps="http://schemas.microsoft.com/office/word/2010/wordprocessingShape" mc:Ignorable="w14 w15 w16se w16cid w16 w16cex wp14">
   <w:abstractNum w:abstractNumId="0" w15:restartNumberingAfterBreak="0">
+    <w:nsid w:val="00C369B9"/>
+    <w:multiLevelType w:val="hybridMultilevel"/>
+    <w:tmpl w:val="15A489CC"/>
+    <w:lvl w:ilvl="0" w:tplc="04090001">
+      <w:start w:val="1"/>
+      <w:numFmt w:val="bullet"/>
+      <w:lvlText w:val=""/>
+      <w:lvlJc w:val="left"/>
+      <w:pPr>
+        <w:ind w:left="720" w:hanging="360"/>
+      </w:pPr>
+      <w:rPr>
+        <w:rFonts w:ascii="Symbol" w:hAnsi="Symbol" w:hint="default"/>
+      </w:rPr>
+    </w:lvl>
+    <w:lvl w:ilvl="1" w:tplc="04090003" w:tentative="1">
+      <w:start w:val="1"/>
+      <w:numFmt w:val="bullet"/>
+      <w:lvlText w:val="o"/>
+      <w:lvlJc w:val="left"/>
+      <w:pPr>
+        <w:ind w:left="1440" w:hanging="360"/>
+      </w:pPr>
+      <w:rPr>
+        <w:rFonts w:ascii="Courier New" w:hAnsi="Courier New" w:cs="Courier New" w:hint="default"/>
+      </w:rPr>
+    </w:lvl>
+    <w:lvl w:ilvl="2" w:tplc="04090005" w:tentative="1">
+      <w:start w:val="1"/>
+      <w:numFmt w:val="bullet"/>
+      <w:lvlText w:val=""/>
+      <w:lvlJc w:val="left"/>
+      <w:pPr>
+        <w:ind w:left="2160" w:hanging="360"/>
+      </w:pPr>
+      <w:rPr>
+        <w:rFonts w:ascii="Wingdings" w:hAnsi="Wingdings" w:hint="default"/>
+      </w:rPr>
+    </w:lvl>
+    <w:lvl w:ilvl="3" w:tplc="04090001" w:tentative="1">
+      <w:start w:val="1"/>
+      <w:numFmt w:val="bullet"/>
+      <w:lvlText w:val=""/>
+      <w:lvlJc w:val="left"/>
+      <w:pPr>
+        <w:ind w:left="2880" w:hanging="360"/>
+      </w:pPr>
+      <w:rPr>
+        <w:rFonts w:ascii="Symbol" w:hAnsi="Symbol" w:hint="default"/>
+      </w:rPr>
+    </w:lvl>
+    <w:lvl w:ilvl="4" w:tplc="04090003" w:tentative="1">
+      <w:start w:val="1"/>
+      <w:numFmt w:val="bullet"/>
+      <w:lvlText w:val="o"/>
+      <w:lvlJc w:val="left"/>
+      <w:pPr>
+        <w:ind w:left="3600" w:hanging="360"/>
+      </w:pPr>
+      <w:rPr>
+        <w:rFonts w:ascii="Courier New" w:hAnsi="Courier New" w:cs="Courier New" w:hint="default"/>
+      </w:rPr>
+    </w:lvl>
+    <w:lvl w:ilvl="5" w:tplc="04090005" w:tentative="1">
+      <w:start w:val="1"/>
+      <w:numFmt w:val="bullet"/>
+      <w:lvlText w:val=""/>
+      <w:lvlJc w:val="left"/>
+      <w:pPr>
+        <w:ind w:left="4320" w:hanging="360"/>
+      </w:pPr>
+      <w:rPr>
+        <w:rFonts w:ascii="Wingdings" w:hAnsi="Wingdings" w:hint="default"/>
+      </w:rPr>
+    </w:lvl>
+    <w:lvl w:ilvl="6" w:tplc="04090001" w:tentative="1">
+      <w:start w:val="1"/>
+      <w:numFmt w:val="bullet"/>
+      <w:lvlText w:val=""/>
+      <w:lvlJc w:val="left"/>
+      <w:pPr>
+        <w:ind w:left="5040" w:hanging="360"/>
+      </w:pPr>
+      <w:rPr>
+        <w:rFonts w:ascii="Symbol" w:hAnsi="Symbol" w:hint="default"/>
+      </w:rPr>
+    </w:lvl>
+    <w:lvl w:ilvl="7" w:tplc="04090003" w:tentative="1">
+      <w:start w:val="1"/>
+      <w:numFmt w:val="bullet"/>
+      <w:lvlText w:val="o"/>
+      <w:lvlJc w:val="left"/>
+      <w:pPr>
+        <w:ind w:left="5760" w:hanging="360"/>
+      </w:pPr>
+      <w:rPr>
+        <w:rFonts w:ascii="Courier New" w:hAnsi="Courier New" w:cs="Courier New" w:hint="default"/>
+      </w:rPr>
+    </w:lvl>
+    <w:lvl w:ilvl="8" w:tplc="04090005" w:tentative="1">
+      <w:start w:val="1"/>
+      <w:numFmt w:val="bullet"/>
+      <w:lvlText w:val=""/>
+      <w:lvlJc w:val="left"/>
+      <w:pPr>
+        <w:ind w:left="6480" w:hanging="360"/>
+      </w:pPr>
+      <w:rPr>
+        <w:rFonts w:ascii="Wingdings" w:hAnsi="Wingdings" w:hint="default"/>
+      </w:rPr>
+    </w:lvl>
+  </w:abstractNum>
+  <w:abstractNum w:abstractNumId="1" w15:restartNumberingAfterBreak="0">
     <w:nsid w:val="04DA4B52"/>
     <w:multiLevelType w:val="hybridMultilevel"/>
     <w:tmpl w:val="B3C4F7A0"/>
@@ -3592,7 +4141,233 @@
       </w:pPr>
     </w:lvl>
   </w:abstractNum>
-  <w:abstractNum w:abstractNumId="1" w15:restartNumberingAfterBreak="0">
+  <w:abstractNum w:abstractNumId="2" w15:restartNumberingAfterBreak="0">
+    <w:nsid w:val="2BC25FD2"/>
+    <w:multiLevelType w:val="hybridMultilevel"/>
+    <w:tmpl w:val="7CD68350"/>
+    <w:lvl w:ilvl="0" w:tplc="04090001">
+      <w:start w:val="1"/>
+      <w:numFmt w:val="bullet"/>
+      <w:lvlText w:val=""/>
+      <w:lvlJc w:val="left"/>
+      <w:pPr>
+        <w:ind w:left="720" w:hanging="360"/>
+      </w:pPr>
+      <w:rPr>
+        <w:rFonts w:ascii="Symbol" w:hAnsi="Symbol" w:hint="default"/>
+      </w:rPr>
+    </w:lvl>
+    <w:lvl w:ilvl="1" w:tplc="04090003" w:tentative="1">
+      <w:start w:val="1"/>
+      <w:numFmt w:val="bullet"/>
+      <w:lvlText w:val="o"/>
+      <w:lvlJc w:val="left"/>
+      <w:pPr>
+        <w:ind w:left="1440" w:hanging="360"/>
+      </w:pPr>
+      <w:rPr>
+        <w:rFonts w:ascii="Courier New" w:hAnsi="Courier New" w:cs="Courier New" w:hint="default"/>
+      </w:rPr>
+    </w:lvl>
+    <w:lvl w:ilvl="2" w:tplc="04090005" w:tentative="1">
+      <w:start w:val="1"/>
+      <w:numFmt w:val="bullet"/>
+      <w:lvlText w:val=""/>
+      <w:lvlJc w:val="left"/>
+      <w:pPr>
+        <w:ind w:left="2160" w:hanging="360"/>
+      </w:pPr>
+      <w:rPr>
+        <w:rFonts w:ascii="Wingdings" w:hAnsi="Wingdings" w:hint="default"/>
+      </w:rPr>
+    </w:lvl>
+    <w:lvl w:ilvl="3" w:tplc="04090001" w:tentative="1">
+      <w:start w:val="1"/>
+      <w:numFmt w:val="bullet"/>
+      <w:lvlText w:val=""/>
+      <w:lvlJc w:val="left"/>
+      <w:pPr>
+        <w:ind w:left="2880" w:hanging="360"/>
+      </w:pPr>
+      <w:rPr>
+        <w:rFonts w:ascii="Symbol" w:hAnsi="Symbol" w:hint="default"/>
+      </w:rPr>
+    </w:lvl>
+    <w:lvl w:ilvl="4" w:tplc="04090003" w:tentative="1">
+      <w:start w:val="1"/>
+      <w:numFmt w:val="bullet"/>
+      <w:lvlText w:val="o"/>
+      <w:lvlJc w:val="left"/>
+      <w:pPr>
+        <w:ind w:left="3600" w:hanging="360"/>
+      </w:pPr>
+      <w:rPr>
+        <w:rFonts w:ascii="Courier New" w:hAnsi="Courier New" w:cs="Courier New" w:hint="default"/>
+      </w:rPr>
+    </w:lvl>
+    <w:lvl w:ilvl="5" w:tplc="04090005" w:tentative="1">
+      <w:start w:val="1"/>
+      <w:numFmt w:val="bullet"/>
+      <w:lvlText w:val=""/>
+      <w:lvlJc w:val="left"/>
+      <w:pPr>
+        <w:ind w:left="4320" w:hanging="360"/>
+      </w:pPr>
+      <w:rPr>
+        <w:rFonts w:ascii="Wingdings" w:hAnsi="Wingdings" w:hint="default"/>
+      </w:rPr>
+    </w:lvl>
+    <w:lvl w:ilvl="6" w:tplc="04090001" w:tentative="1">
+      <w:start w:val="1"/>
+      <w:numFmt w:val="bullet"/>
+      <w:lvlText w:val=""/>
+      <w:lvlJc w:val="left"/>
+      <w:pPr>
+        <w:ind w:left="5040" w:hanging="360"/>
+      </w:pPr>
+      <w:rPr>
+        <w:rFonts w:ascii="Symbol" w:hAnsi="Symbol" w:hint="default"/>
+      </w:rPr>
+    </w:lvl>
+    <w:lvl w:ilvl="7" w:tplc="04090003" w:tentative="1">
+      <w:start w:val="1"/>
+      <w:numFmt w:val="bullet"/>
+      <w:lvlText w:val="o"/>
+      <w:lvlJc w:val="left"/>
+      <w:pPr>
+        <w:ind w:left="5760" w:hanging="360"/>
+      </w:pPr>
+      <w:rPr>
+        <w:rFonts w:ascii="Courier New" w:hAnsi="Courier New" w:cs="Courier New" w:hint="default"/>
+      </w:rPr>
+    </w:lvl>
+    <w:lvl w:ilvl="8" w:tplc="04090005" w:tentative="1">
+      <w:start w:val="1"/>
+      <w:numFmt w:val="bullet"/>
+      <w:lvlText w:val=""/>
+      <w:lvlJc w:val="left"/>
+      <w:pPr>
+        <w:ind w:left="6480" w:hanging="360"/>
+      </w:pPr>
+      <w:rPr>
+        <w:rFonts w:ascii="Wingdings" w:hAnsi="Wingdings" w:hint="default"/>
+      </w:rPr>
+    </w:lvl>
+  </w:abstractNum>
+  <w:abstractNum w:abstractNumId="3" w15:restartNumberingAfterBreak="0">
+    <w:nsid w:val="32DD7FAF"/>
+    <w:multiLevelType w:val="hybridMultilevel"/>
+    <w:tmpl w:val="A0FC5F26"/>
+    <w:lvl w:ilvl="0" w:tplc="04090001">
+      <w:start w:val="1"/>
+      <w:numFmt w:val="bullet"/>
+      <w:lvlText w:val=""/>
+      <w:lvlJc w:val="left"/>
+      <w:pPr>
+        <w:ind w:left="720" w:hanging="360"/>
+      </w:pPr>
+      <w:rPr>
+        <w:rFonts w:ascii="Symbol" w:hAnsi="Symbol" w:hint="default"/>
+      </w:rPr>
+    </w:lvl>
+    <w:lvl w:ilvl="1" w:tplc="04090003" w:tentative="1">
+      <w:start w:val="1"/>
+      <w:numFmt w:val="bullet"/>
+      <w:lvlText w:val="o"/>
+      <w:lvlJc w:val="left"/>
+      <w:pPr>
+        <w:ind w:left="1440" w:hanging="360"/>
+      </w:pPr>
+      <w:rPr>
+        <w:rFonts w:ascii="Courier New" w:hAnsi="Courier New" w:cs="Courier New" w:hint="default"/>
+      </w:rPr>
+    </w:lvl>
+    <w:lvl w:ilvl="2" w:tplc="04090005" w:tentative="1">
+      <w:start w:val="1"/>
+      <w:numFmt w:val="bullet"/>
+      <w:lvlText w:val=""/>
+      <w:lvlJc w:val="left"/>
+      <w:pPr>
+        <w:ind w:left="2160" w:hanging="360"/>
+      </w:pPr>
+      <w:rPr>
+        <w:rFonts w:ascii="Wingdings" w:hAnsi="Wingdings" w:hint="default"/>
+      </w:rPr>
+    </w:lvl>
+    <w:lvl w:ilvl="3" w:tplc="04090001" w:tentative="1">
+      <w:start w:val="1"/>
+      <w:numFmt w:val="bullet"/>
+      <w:lvlText w:val=""/>
+      <w:lvlJc w:val="left"/>
+      <w:pPr>
+        <w:ind w:left="2880" w:hanging="360"/>
+      </w:pPr>
+      <w:rPr>
+        <w:rFonts w:ascii="Symbol" w:hAnsi="Symbol" w:hint="default"/>
+      </w:rPr>
+    </w:lvl>
+    <w:lvl w:ilvl="4" w:tplc="04090003" w:tentative="1">
+      <w:start w:val="1"/>
+      <w:numFmt w:val="bullet"/>
+      <w:lvlText w:val="o"/>
+      <w:lvlJc w:val="left"/>
+      <w:pPr>
+        <w:ind w:left="3600" w:hanging="360"/>
+      </w:pPr>
+      <w:rPr>
+        <w:rFonts w:ascii="Courier New" w:hAnsi="Courier New" w:cs="Courier New" w:hint="default"/>
+      </w:rPr>
+    </w:lvl>
+    <w:lvl w:ilvl="5" w:tplc="04090005" w:tentative="1">
+      <w:start w:val="1"/>
+      <w:numFmt w:val="bullet"/>
+      <w:lvlText w:val=""/>
+      <w:lvlJc w:val="left"/>
+      <w:pPr>
+        <w:ind w:left="4320" w:hanging="360"/>
+      </w:pPr>
+      <w:rPr>
+        <w:rFonts w:ascii="Wingdings" w:hAnsi="Wingdings" w:hint="default"/>
+      </w:rPr>
+    </w:lvl>
+    <w:lvl w:ilvl="6" w:tplc="04090001" w:tentative="1">
+      <w:start w:val="1"/>
+      <w:numFmt w:val="bullet"/>
+      <w:lvlText w:val=""/>
+      <w:lvlJc w:val="left"/>
+      <w:pPr>
+        <w:ind w:left="5040" w:hanging="360"/>
+      </w:pPr>
+      <w:rPr>
+        <w:rFonts w:ascii="Symbol" w:hAnsi="Symbol" w:hint="default"/>
+      </w:rPr>
+    </w:lvl>
+    <w:lvl w:ilvl="7" w:tplc="04090003" w:tentative="1">
+      <w:start w:val="1"/>
+      <w:numFmt w:val="bullet"/>
+      <w:lvlText w:val="o"/>
+      <w:lvlJc w:val="left"/>
+      <w:pPr>
+        <w:ind w:left="5760" w:hanging="360"/>
+      </w:pPr>
+      <w:rPr>
+        <w:rFonts w:ascii="Courier New" w:hAnsi="Courier New" w:cs="Courier New" w:hint="default"/>
+      </w:rPr>
+    </w:lvl>
+    <w:lvl w:ilvl="8" w:tplc="04090005" w:tentative="1">
+      <w:start w:val="1"/>
+      <w:numFmt w:val="bullet"/>
+      <w:lvlText w:val=""/>
+      <w:lvlJc w:val="left"/>
+      <w:pPr>
+        <w:ind w:left="6480" w:hanging="360"/>
+      </w:pPr>
+      <w:rPr>
+        <w:rFonts w:ascii="Wingdings" w:hAnsi="Wingdings" w:hint="default"/>
+      </w:rPr>
+    </w:lvl>
+  </w:abstractNum>
+  <w:abstractNum w:abstractNumId="4" w15:restartNumberingAfterBreak="0">
     <w:nsid w:val="37310473"/>
     <w:multiLevelType w:val="hybridMultilevel"/>
     <w:tmpl w:val="C8D87C1E"/>
@@ -3705,7 +4480,7 @@
       </w:rPr>
     </w:lvl>
   </w:abstractNum>
-  <w:abstractNum w:abstractNumId="2" w15:restartNumberingAfterBreak="0">
+  <w:abstractNum w:abstractNumId="5" w15:restartNumberingAfterBreak="0">
     <w:nsid w:val="46D230C5"/>
     <w:multiLevelType w:val="hybridMultilevel"/>
     <w:tmpl w:val="FE908A6E"/>
@@ -3794,7 +4569,7 @@
       </w:pPr>
     </w:lvl>
   </w:abstractNum>
-  <w:abstractNum w:abstractNumId="3" w15:restartNumberingAfterBreak="0">
+  <w:abstractNum w:abstractNumId="6" w15:restartNumberingAfterBreak="0">
     <w:nsid w:val="524029A9"/>
     <w:multiLevelType w:val="hybridMultilevel"/>
     <w:tmpl w:val="EAE4BF06"/>
@@ -3908,16 +4683,25 @@
     </w:lvl>
   </w:abstractNum>
   <w:num w:numId="1">
-    <w:abstractNumId w:val="2"/>
+    <w:abstractNumId w:val="5"/>
   </w:num>
   <w:num w:numId="2">
+    <w:abstractNumId w:val="6"/>
+  </w:num>
+  <w:num w:numId="3">
+    <w:abstractNumId w:val="1"/>
+  </w:num>
+  <w:num w:numId="4">
+    <w:abstractNumId w:val="4"/>
+  </w:num>
+  <w:num w:numId="5">
+    <w:abstractNumId w:val="0"/>
+  </w:num>
+  <w:num w:numId="6">
     <w:abstractNumId w:val="3"/>
   </w:num>
-  <w:num w:numId="3">
-    <w:abstractNumId w:val="0"/>
-  </w:num>
-  <w:num w:numId="4">
-    <w:abstractNumId w:val="1"/>
+  <w:num w:numId="7">
+    <w:abstractNumId w:val="2"/>
   </w:num>
 </w:numbering>
 </file>
@@ -4367,6 +5151,7 @@
   <w:style w:type="character" w:default="1" w:styleId="DefaultParagraphFont">
     <w:name w:val="Default Paragraph Font"/>
     <w:uiPriority w:val="1"/>
+    <w:semiHidden/>
     <w:unhideWhenUsed/>
   </w:style>
   <w:style w:type="table" w:default="1" w:styleId="TableNormal">

</xml_diff>

<commit_message>
word with our panorama
</commit_message>
<xml_diff>
--- a/assignment1_sol/Answers.docx
+++ b/assignment1_sol/Answers.docx
@@ -36,7 +36,6 @@
       <w:r>
         <w:t xml:space="preserve">1. </w:t>
       </w:r>
-      <w:proofErr w:type="spellStart"/>
       <w:r>
         <w:t>Homogra</w:t>
       </w:r>
@@ -44,11 +43,7 @@
         <w:t>p</w:t>
       </w:r>
       <w:r>
-        <w:t>hy</w:t>
-      </w:r>
-      <w:proofErr w:type="spellEnd"/>
-      <w:r>
-        <w:t xml:space="preserve"> is defined by:</w:t>
+        <w:t>hy is defined by:</w:t>
       </w:r>
     </w:p>
     <w:p>
@@ -225,62 +220,20 @@
         <w:rPr>
           <w:rFonts w:eastAsiaTheme="minorEastAsia"/>
         </w:rPr>
-        <w:t xml:space="preserve">We learned in class that to solve an </w:t>
-      </w:r>
-      <w:proofErr w:type="spellStart"/>
-      <w:r>
+        <w:t>We learned in class that to solve an homography we need at least 4 pairs of matching points between two images (that are either only rotated or the in which the subject is planar) in order to get the homography. In addition, no linear dependent rows can be present in the constructed matrix.</w:t>
+      </w:r>
+    </w:p>
+    <w:p>
+      <w:pPr>
         <w:rPr>
           <w:rFonts w:eastAsiaTheme="minorEastAsia"/>
         </w:rPr>
-        <w:t>homography</w:t>
-      </w:r>
-      <w:proofErr w:type="spellEnd"/>
+      </w:pPr>
       <w:r>
         <w:rPr>
           <w:rFonts w:eastAsiaTheme="minorEastAsia"/>
         </w:rPr>
-        <w:t xml:space="preserve"> we need at least 4 pairs of matching points between two images (that are either only rotated or the in which the subject is planar) in order to get the </w:t>
-      </w:r>
-      <w:proofErr w:type="spellStart"/>
-      <w:r>
-        <w:rPr>
-          <w:rFonts w:eastAsiaTheme="minorEastAsia"/>
-        </w:rPr>
-        <w:t>homography</w:t>
-      </w:r>
-      <w:proofErr w:type="spellEnd"/>
-      <w:r>
-        <w:rPr>
-          <w:rFonts w:eastAsiaTheme="minorEastAsia"/>
-        </w:rPr>
-        <w:t>. In addition, no linear dependent rows can be present in the constructed matrix.</w:t>
-      </w:r>
-    </w:p>
-    <w:p>
-      <w:pPr>
-        <w:rPr>
-          <w:rFonts w:eastAsiaTheme="minorEastAsia"/>
-        </w:rPr>
-      </w:pPr>
-      <w:r>
-        <w:rPr>
-          <w:rFonts w:eastAsiaTheme="minorEastAsia"/>
-        </w:rPr>
-        <w:t xml:space="preserve">For each pair of </w:t>
-      </w:r>
-      <w:proofErr w:type="gramStart"/>
-      <w:r>
-        <w:rPr>
-          <w:rFonts w:eastAsiaTheme="minorEastAsia"/>
-        </w:rPr>
-        <w:t>points</w:t>
-      </w:r>
-      <w:proofErr w:type="gramEnd"/>
-      <w:r>
-        <w:rPr>
-          <w:rFonts w:eastAsiaTheme="minorEastAsia"/>
-        </w:rPr>
-        <w:t xml:space="preserve"> we get two linear equations:</w:t>
+        <w:t>For each pair of points we get two linear equations:</w:t>
       </w:r>
     </w:p>
     <w:p>
@@ -563,21 +516,7 @@
         <w:rPr>
           <w:rFonts w:eastAsiaTheme="minorEastAsia"/>
         </w:rPr>
-        <w:t xml:space="preserve">point in the </w:t>
-      </w:r>
-      <w:proofErr w:type="spellStart"/>
-      <w:r>
-        <w:rPr>
-          <w:rFonts w:eastAsiaTheme="minorEastAsia"/>
-        </w:rPr>
-        <w:t>src</w:t>
-      </w:r>
-      <w:proofErr w:type="spellEnd"/>
-      <w:r>
-        <w:rPr>
-          <w:rFonts w:eastAsiaTheme="minorEastAsia"/>
-        </w:rPr>
-        <w:t xml:space="preserve"> image</w:t>
+        <w:t>point in the src image</w:t>
       </w:r>
       <w:r>
         <w:rPr>
@@ -713,35 +652,7 @@
         <w:rPr>
           <w:rFonts w:eastAsiaTheme="minorEastAsia"/>
         </w:rPr>
-        <w:t xml:space="preserve"> the </w:t>
-      </w:r>
-      <w:proofErr w:type="spellStart"/>
-      <w:r>
-        <w:rPr>
-          <w:rFonts w:eastAsiaTheme="minorEastAsia"/>
-        </w:rPr>
-        <w:t>coords</w:t>
-      </w:r>
-      <w:proofErr w:type="spellEnd"/>
-      <w:r>
-        <w:rPr>
-          <w:rFonts w:eastAsiaTheme="minorEastAsia"/>
-        </w:rPr>
-        <w:t xml:space="preserve"> of the matching point in the </w:t>
-      </w:r>
-      <w:proofErr w:type="spellStart"/>
-      <w:r>
-        <w:rPr>
-          <w:rFonts w:eastAsiaTheme="minorEastAsia"/>
-        </w:rPr>
-        <w:t>dst</w:t>
-      </w:r>
-      <w:proofErr w:type="spellEnd"/>
-      <w:r>
-        <w:rPr>
-          <w:rFonts w:eastAsiaTheme="minorEastAsia"/>
-        </w:rPr>
-        <w:t xml:space="preserve"> image and </w:t>
+        <w:t xml:space="preserve"> the coords of the matching point in the dst image and </w:t>
       </w:r>
       <m:oMath>
         <m:sSub>
@@ -2282,62 +2193,20 @@
         <w:rPr>
           <w:rFonts w:eastAsiaTheme="minorEastAsia"/>
         </w:rPr>
-        <w:t xml:space="preserve">to get the final </w:t>
-      </w:r>
-      <w:proofErr w:type="spellStart"/>
-      <w:r>
+        <w:t>to get the final homography matrix.</w:t>
+      </w:r>
+    </w:p>
+    <w:p>
+      <w:pPr>
         <w:rPr>
           <w:rFonts w:eastAsiaTheme="minorEastAsia"/>
         </w:rPr>
-        <w:t>homography</w:t>
-      </w:r>
-      <w:proofErr w:type="spellEnd"/>
+      </w:pPr>
       <w:r>
         <w:rPr>
           <w:rFonts w:eastAsiaTheme="minorEastAsia"/>
         </w:rPr>
-        <w:t xml:space="preserve"> matrix.</w:t>
-      </w:r>
-    </w:p>
-    <w:p>
-      <w:pPr>
-        <w:rPr>
-          <w:rFonts w:eastAsiaTheme="minorEastAsia"/>
-        </w:rPr>
-      </w:pPr>
-      <w:r>
-        <w:rPr>
-          <w:rFonts w:eastAsiaTheme="minorEastAsia"/>
-        </w:rPr>
-        <w:t>3. The “</w:t>
-      </w:r>
-      <w:proofErr w:type="spellStart"/>
-      <w:r>
-        <w:rPr>
-          <w:rFonts w:eastAsiaTheme="minorEastAsia"/>
-        </w:rPr>
-        <w:t>src</w:t>
-      </w:r>
-      <w:proofErr w:type="spellEnd"/>
-      <w:r>
-        <w:rPr>
-          <w:rFonts w:eastAsiaTheme="minorEastAsia"/>
-        </w:rPr>
-        <w:t>” &amp; “</w:t>
-      </w:r>
-      <w:proofErr w:type="spellStart"/>
-      <w:r>
-        <w:rPr>
-          <w:rFonts w:eastAsiaTheme="minorEastAsia"/>
-        </w:rPr>
-        <w:t>dst</w:t>
-      </w:r>
-      <w:proofErr w:type="spellEnd"/>
-      <w:r>
-        <w:rPr>
-          <w:rFonts w:eastAsiaTheme="minorEastAsia"/>
-        </w:rPr>
-        <w:t xml:space="preserve">” images with the matching pointes </w:t>
+        <w:t xml:space="preserve">3. The “src” &amp; “dst” images with the matching pointes </w:t>
       </w:r>
     </w:p>
     <w:p>
@@ -2410,21 +2279,7 @@
         <w:rPr>
           <w:rFonts w:eastAsiaTheme="minorEastAsia"/>
         </w:rPr>
-        <w:t xml:space="preserve">the mapped </w:t>
-      </w:r>
-      <w:proofErr w:type="spellStart"/>
-      <w:r>
-        <w:rPr>
-          <w:rFonts w:eastAsiaTheme="minorEastAsia"/>
-        </w:rPr>
-        <w:t>src</w:t>
-      </w:r>
-      <w:proofErr w:type="spellEnd"/>
-      <w:r>
-        <w:rPr>
-          <w:rFonts w:eastAsiaTheme="minorEastAsia"/>
-        </w:rPr>
-        <w:t xml:space="preserve"> image</w:t>
+        <w:t>the mapped src image</w:t>
       </w:r>
     </w:p>
     <w:p>
@@ -2513,15 +2368,7 @@
         </w:numPr>
       </w:pPr>
       <w:r>
-        <w:t xml:space="preserve">Possible holes in the output – there is no guarantee that we are going to fill all the pixels in the target image since there may be two pixels in the </w:t>
-      </w:r>
-      <w:proofErr w:type="spellStart"/>
-      <w:r>
-        <w:t>src</w:t>
-      </w:r>
-      <w:proofErr w:type="spellEnd"/>
-      <w:r>
-        <w:t xml:space="preserve"> image that fall on the same pixel in the target image</w:t>
+        <w:t>Possible holes in the output – there is no guarantee that we are going to fill all the pixels in the target image since there may be two pixels in the src image that fall on the same pixel in the target image</w:t>
       </w:r>
     </w:p>
     <w:p>
@@ -2532,24 +2379,14 @@
         <w:t>outliers</w:t>
       </w:r>
       <w:r>
-        <w:t xml:space="preserve"> matching point </w:t>
-      </w:r>
-      <w:proofErr w:type="gramStart"/>
-      <w:r>
-        <w:t>in  the</w:t>
-      </w:r>
-      <w:proofErr w:type="gramEnd"/>
-      <w:r>
-        <w:t xml:space="preserve"> “</w:t>
-      </w:r>
-      <w:proofErr w:type="spellStart"/>
+        <w:t xml:space="preserve"> matching point in  the “</w:t>
+      </w:r>
       <w:r>
         <w:rPr>
           <w:rFonts w:ascii="Calibri" w:hAnsi="Calibri" w:cs="Calibri"/>
         </w:rPr>
         <w:t>matches.mat</w:t>
       </w:r>
-      <w:proofErr w:type="spellEnd"/>
       <w:r>
         <w:t xml:space="preserve">” file we got an incorrect image transformation </w:t>
       </w:r>
@@ -2565,19 +2402,14 @@
       <w:r>
         <w:t>“</w:t>
       </w:r>
-      <w:proofErr w:type="spellStart"/>
       <w:r>
         <w:rPr>
           <w:rFonts w:ascii="Calibri" w:hAnsi="Calibri" w:cs="Calibri"/>
         </w:rPr>
         <w:t>matches.mat</w:t>
       </w:r>
-      <w:proofErr w:type="spellEnd"/>
-      <w:r>
-        <w:t xml:space="preserve">” </w:t>
-      </w:r>
-      <w:r>
-        <w:t>- Matching pointes</w:t>
+      <w:r>
+        <w:t>” - Matching pointes</w:t>
       </w:r>
     </w:p>
     <w:p>
@@ -2710,21 +2542,7 @@
         <w:rPr>
           <w:rFonts w:ascii="Calibri" w:hAnsi="Calibri" w:cs="Calibri"/>
         </w:rPr>
-        <w:t xml:space="preserve">Suppose there are 30 match </w:t>
-      </w:r>
-      <w:proofErr w:type="gramStart"/>
-      <w:r>
-        <w:rPr>
-          <w:rFonts w:ascii="Calibri" w:hAnsi="Calibri" w:cs="Calibri"/>
-        </w:rPr>
-        <w:t>points</w:t>
-      </w:r>
-      <w:proofErr w:type="gramEnd"/>
-      <w:r>
-        <w:rPr>
-          <w:rFonts w:ascii="Calibri" w:hAnsi="Calibri" w:cs="Calibri"/>
-        </w:rPr>
-        <w:t xml:space="preserve"> and it is known that 80% of them are correct. </w:t>
+        <w:t xml:space="preserve">Suppose there are 30 match points and it is known that 80% of them are correct. </w:t>
       </w:r>
       <w:r>
         <w:rPr>
@@ -2927,15 +2745,7 @@
         </w:numPr>
       </w:pPr>
       <w:r>
-        <w:t xml:space="preserve">n – number of minimal matching needed to calculate an </w:t>
-      </w:r>
-      <w:proofErr w:type="spellStart"/>
-      <w:r>
-        <w:t>homography</w:t>
-      </w:r>
-      <w:proofErr w:type="spellEnd"/>
-      <w:r>
-        <w:t xml:space="preserve"> (4)</w:t>
+        <w:t>n – number of minimal matching needed to calculate an homography (4)</w:t>
       </w:r>
     </w:p>
     <w:p>
@@ -2952,21 +2762,7 @@
         <w:rPr>
           <w:rFonts w:ascii="Calibri" w:hAnsi="Calibri" w:cs="Calibri"/>
         </w:rPr>
-        <w:t xml:space="preserve"> </w:t>
-      </w:r>
-      <w:proofErr w:type="gramStart"/>
-      <w:r>
-        <w:rPr>
-          <w:rFonts w:ascii="Calibri" w:hAnsi="Calibri" w:cs="Calibri"/>
-        </w:rPr>
-        <w:t>So</w:t>
-      </w:r>
-      <w:proofErr w:type="gramEnd"/>
-      <w:r>
-        <w:rPr>
-          <w:rFonts w:ascii="Calibri" w:hAnsi="Calibri" w:cs="Calibri"/>
-        </w:rPr>
-        <w:t xml:space="preserve"> we have for </w:t>
+        <w:t xml:space="preserve"> So we have for </w:t>
       </w:r>
       <w:r>
         <w:rPr>
@@ -3341,15 +3137,7 @@
         <w:t>we can see</w:t>
       </w:r>
       <w:r>
-        <w:t xml:space="preserve"> that in this section we got an image that is </w:t>
-      </w:r>
-      <w:proofErr w:type="gramStart"/>
-      <w:r>
-        <w:t>similar to</w:t>
-      </w:r>
-      <w:proofErr w:type="gramEnd"/>
-      <w:r>
-        <w:t xml:space="preserve"> </w:t>
+        <w:t xml:space="preserve"> that in this section we got an image that is similar to </w:t>
       </w:r>
       <w:r>
         <w:t>the one we got after mapping with the perfect match</w:t>
@@ -3388,23 +3176,7 @@
           <w:b/>
           <w:bCs/>
         </w:rPr>
-        <w:t xml:space="preserve">But when we compare the result to section 4 when we had a perfect matching </w:t>
-      </w:r>
-      <w:proofErr w:type="gramStart"/>
-      <w:r>
-        <w:rPr>
-          <w:b/>
-          <w:bCs/>
-        </w:rPr>
-        <w:t>points</w:t>
-      </w:r>
-      <w:proofErr w:type="gramEnd"/>
-      <w:r>
-        <w:rPr>
-          <w:b/>
-          <w:bCs/>
-        </w:rPr>
-        <w:t xml:space="preserve"> we can see no difference and this is because that now the RANSAC does not eliminate any outlier</w:t>
+        <w:t>But when we compare the result to section 4 when we had a perfect matching points we can see no difference and this is because that now the RANSAC does not eliminate any outlier</w:t>
       </w:r>
       <w:r>
         <w:rPr>
@@ -3426,21 +3198,12 @@
           <w:bCs/>
         </w:rPr>
       </w:pPr>
-      <w:proofErr w:type="spellStart"/>
       <w:r>
         <w:rPr>
           <w:b/>
           <w:bCs/>
         </w:rPr>
-        <w:t>Src</w:t>
-      </w:r>
-      <w:proofErr w:type="spellEnd"/>
-      <w:r>
-        <w:rPr>
-          <w:b/>
-          <w:bCs/>
-        </w:rPr>
-        <w:t xml:space="preserve"> imaged mapped after RANSAC</w:t>
+        <w:t>Src imaged mapped after RANSAC</w:t>
       </w:r>
       <w:r>
         <w:rPr>
@@ -3563,19 +3326,12 @@
       <w:r>
         <w:t xml:space="preserve">orward </w:t>
       </w:r>
-      <w:proofErr w:type="spellStart"/>
-      <w:r>
-        <w:t>src</w:t>
-      </w:r>
-      <w:proofErr w:type="spellEnd"/>
-      <w:r>
-        <w:t xml:space="preserve"> imaged </w:t>
-      </w:r>
-      <w:proofErr w:type="gramStart"/>
+      <w:r>
+        <w:t xml:space="preserve">src imaged </w:t>
+      </w:r>
       <w:r>
         <w:t>mapping  zoomed</w:t>
       </w:r>
-      <w:proofErr w:type="gramEnd"/>
       <w:r>
         <w:br/>
       </w:r>
@@ -3633,10 +3389,7 @@
         <w:spacing w:after="0" w:line="240" w:lineRule="auto"/>
       </w:pPr>
       <w:r>
-        <w:t>T</w:t>
-      </w:r>
-      <w:r>
-        <w:t xml:space="preserve">he </w:t>
+        <w:t xml:space="preserve">The </w:t>
       </w:r>
       <w:r>
         <w:t>Backward</w:t>
@@ -3648,15 +3401,7 @@
         <w:t>Mapping transform, which uses Bi-linear interpolation</w:t>
       </w:r>
       <w:r>
-        <w:t xml:space="preserve"> </w:t>
-      </w:r>
-      <w:proofErr w:type="spellStart"/>
-      <w:r>
-        <w:t>src</w:t>
-      </w:r>
-      <w:proofErr w:type="spellEnd"/>
-      <w:r>
-        <w:t xml:space="preserve"> mapped imaged</w:t>
+        <w:t xml:space="preserve"> src mapped imaged</w:t>
       </w:r>
       <w:r>
         <w:br/>
@@ -3784,13 +3529,8 @@
           <w:numId w:val="7"/>
         </w:numPr>
       </w:pPr>
-      <w:proofErr w:type="spellStart"/>
-      <w:r>
-        <w:t>Src_test</w:t>
-      </w:r>
-      <w:proofErr w:type="spellEnd"/>
-      <w:r>
-        <w:t xml:space="preserve"> </w:t>
+      <w:r>
+        <w:t xml:space="preserve">Src_test </w:t>
       </w:r>
       <w:r>
         <w:br/>
@@ -3844,11 +3584,9 @@
           <w:numId w:val="7"/>
         </w:numPr>
       </w:pPr>
-      <w:proofErr w:type="spellStart"/>
       <w:r>
         <w:t>Dst_test</w:t>
       </w:r>
-      <w:proofErr w:type="spellEnd"/>
       <w:r>
         <w:br/>
       </w:r>
@@ -3905,10 +3643,11 @@
         </w:numPr>
       </w:pPr>
       <w:r>
-        <w:t>Panorama</w:t>
-      </w:r>
-      <w:r>
-        <w:t xml:space="preserve"> -</w:t>
+        <w:lastRenderedPageBreak/>
+        <w:t xml:space="preserve">Our </w:t>
+      </w:r>
+      <w:r>
+        <w:t>Panorama -</w:t>
       </w:r>
       <w:r>
         <w:rPr>
@@ -3924,7 +3663,47 @@
           <w:bCs/>
           <w:color w:val="FF0000"/>
         </w:rPr>
-        <w:t>add image</w:t>
+        <w:br/>
+      </w:r>
+      <w:r>
+        <w:rPr>
+          <w:noProof/>
+        </w:rPr>
+        <w:drawing>
+          <wp:inline distT="0" distB="0" distL="0" distR="0" wp14:anchorId="65E17EDF" wp14:editId="58E9C15C">
+            <wp:extent cx="3556000" cy="2158578"/>
+            <wp:effectExtent l="0" t="0" r="6350" b="0"/>
+            <wp:docPr id="11" name="Picture 11"/>
+            <wp:cNvGraphicFramePr>
+              <a:graphicFrameLocks xmlns:a="http://schemas.openxmlformats.org/drawingml/2006/main" noChangeAspect="1"/>
+            </wp:cNvGraphicFramePr>
+            <a:graphic xmlns:a="http://schemas.openxmlformats.org/drawingml/2006/main">
+              <a:graphicData uri="http://schemas.openxmlformats.org/drawingml/2006/picture">
+                <pic:pic xmlns:pic="http://schemas.openxmlformats.org/drawingml/2006/picture">
+                  <pic:nvPicPr>
+                    <pic:cNvPr id="1" name=""/>
+                    <pic:cNvPicPr/>
+                  </pic:nvPicPr>
+                  <pic:blipFill>
+                    <a:blip r:embed="rId15"/>
+                    <a:stretch>
+                      <a:fillRect/>
+                    </a:stretch>
+                  </pic:blipFill>
+                  <pic:spPr>
+                    <a:xfrm>
+                      <a:off x="0" y="0"/>
+                      <a:ext cx="3570615" cy="2167450"/>
+                    </a:xfrm>
+                    <a:prstGeom prst="rect">
+                      <a:avLst/>
+                    </a:prstGeom>
+                  </pic:spPr>
+                </pic:pic>
+              </a:graphicData>
+            </a:graphic>
+          </wp:inline>
+        </w:drawing>
       </w:r>
     </w:p>
     <w:sectPr>

</xml_diff>